<commit_message>
feat: add api integrate ai and weather food suggestion
</commit_message>
<xml_diff>
--- a/16_Đặng Minh Đức_B21DCCN236.docx
+++ b/16_Đặng Minh Đức_B21DCCN236.docx
@@ -13567,6 +13567,12 @@
         <w:rPr>
           <w:lang w:val="en-ID" w:eastAsia="ja-JP"/>
         </w:rPr>
+        <w:t xml:space="preserve">1. </w:t>
+      </w:r>
+      <w:r>
+        <w:rPr>
+          <w:lang w:val="en-ID" w:eastAsia="ja-JP"/>
+        </w:rPr>
         <w:t>Bộ dữ liệu sẽ được chia thành các phần chính sau:</w:t>
       </w:r>
     </w:p>
@@ -13583,17 +13589,9 @@
       </w:pPr>
       <w:r>
         <w:rPr>
-          <w:b/>
-          <w:bCs/>
           <w:lang w:val="en-ID" w:eastAsia="ja-JP"/>
         </w:rPr>
-        <w:t>Đánh giá của người dùng</w:t>
-      </w:r>
-      <w:r>
-        <w:rPr>
-          <w:lang w:val="en-ID" w:eastAsia="ja-JP"/>
-        </w:rPr>
-        <w:t>: Đây là các đánh giá món ăn từ người dùng, thường dưới dạng sao (ví dụ, 1 đến 5 sao) hoặc nhận xét văn bản. Các đánh giá này rất quan trọng vì chúng giúp mô hình hiểu được sự ưa thích của người dùng đối với các món ăn.</w:t>
+        <w:t>Đánh giá của người dùng: Đây là các đánh giá món ăn từ người dùng, thường dưới dạng sao (ví dụ, 1 đến 5 sao) hoặc nhận xét văn bản. Các đánh giá này rất quan trọng vì chúng giúp mô hình hiểu được sự ưa thích của người dùng đối với các món ăn.</w:t>
       </w:r>
     </w:p>
     <w:p>
@@ -13714,17 +13712,9 @@
       </w:pPr>
       <w:r>
         <w:rPr>
-          <w:b/>
-          <w:bCs/>
           <w:lang w:val="en-ID" w:eastAsia="ja-JP"/>
         </w:rPr>
-        <w:t>Thông tin người dùng</w:t>
-      </w:r>
-      <w:r>
-        <w:rPr>
-          <w:lang w:val="en-ID" w:eastAsia="ja-JP"/>
-        </w:rPr>
-        <w:t>: Dữ liệu này có thể bao gồm độ tuổi, giới tính, và các yếu tố nhân khẩu học khác, giúp cải thiện độ chính xác của các đề xuất.</w:t>
+        <w:t>Thông tin người dùng: Dữ liệu này có thể bao gồm độ tuổi, giới tính, và các yếu tố nhân khẩu học khác, giúp cải thiện độ chính xác của các đề xuất.</w:t>
       </w:r>
     </w:p>
     <w:p>
@@ -13778,7 +13768,7 @@
       <w:pPr>
         <w:pStyle w:val="Heading4"/>
         <w:rPr>
-          <w:lang w:val="en-ID" w:eastAsia="ja-JP"/>
+          <w:lang w:eastAsia="ja-JP"/>
         </w:rPr>
       </w:pPr>
       <w:r>
@@ -13841,22 +13831,22 @@
           <w:numId w:val="152"/>
         </w:numPr>
         <w:rPr>
-          <w:lang w:val="en-ID" w:eastAsia="ja-JP"/>
+          <w:lang w:eastAsia="ja-JP"/>
         </w:rPr>
       </w:pPr>
       <w:r>
         <w:rPr>
           <w:b/>
           <w:bCs/>
-          <w:lang w:val="en-ID" w:eastAsia="ja-JP"/>
+          <w:lang w:eastAsia="ja-JP"/>
         </w:rPr>
         <w:t>Thông tin món ăn</w:t>
       </w:r>
       <w:r>
         <w:rPr>
-          <w:lang w:val="en-ID" w:eastAsia="ja-JP"/>
-        </w:rPr>
-        <w:t>: Các đặc điểm của món ăn như loại món (món chính, món tráng miệng, đồ uống), mức giá, thành phần dinh dưỡng, v.v.</w:t>
+          <w:lang w:eastAsia="ja-JP"/>
+        </w:rPr>
+        <w:t>: Các đặc điểm của món ăn như loại món (món chính, món tráng miệng, đồ uống), mức giá, v.v.</w:t>
       </w:r>
     </w:p>
     <w:p>
@@ -13908,119 +13898,92 @@
       <w:pPr>
         <w:pStyle w:val="Heading4"/>
         <w:rPr>
+          <w:lang w:eastAsia="ja-JP"/>
+        </w:rPr>
+      </w:pPr>
+      <w:r>
+        <w:t xml:space="preserve">Hình </w:t>
+      </w:r>
+      <w:r>
+        <w:fldChar w:fldCharType="begin"/>
+      </w:r>
+      <w:r>
+        <w:instrText xml:space="preserve"> STYLEREF 1 \s </w:instrText>
+      </w:r>
+      <w:r>
+        <w:fldChar w:fldCharType="separate"/>
+      </w:r>
+      <w:r>
+        <w:rPr>
+          <w:noProof/>
+        </w:rPr>
+        <w:t>0</w:t>
+      </w:r>
+      <w:r>
+        <w:fldChar w:fldCharType="end"/>
+      </w:r>
+      <w:r>
+        <w:t>.</w:t>
+      </w:r>
+      <w:r>
+        <w:fldChar w:fldCharType="begin"/>
+      </w:r>
+      <w:r>
+        <w:instrText xml:space="preserve"> SEQ Hình \* ARABIC \s 1 </w:instrText>
+      </w:r>
+      <w:r>
+        <w:fldChar w:fldCharType="separate"/>
+      </w:r>
+      <w:r>
+        <w:rPr>
+          <w:noProof/>
+        </w:rPr>
+        <w:t>3</w:t>
+      </w:r>
+      <w:r>
+        <w:fldChar w:fldCharType="end"/>
+      </w:r>
+      <w:r>
+        <w:t xml:space="preserve"> </w:t>
+      </w:r>
+      <w:r>
+        <w:t xml:space="preserve">Dữ liệu </w:t>
+      </w:r>
+      <w:r>
+        <w:t>về món ăn</w:t>
+      </w:r>
+    </w:p>
+    <w:p>
+      <w:pPr>
+        <w:rPr>
           <w:lang w:val="en-ID" w:eastAsia="ja-JP"/>
         </w:rPr>
       </w:pPr>
       <w:r>
-        <w:t xml:space="preserve">Hình </w:t>
-      </w:r>
-      <w:r>
-        <w:fldChar w:fldCharType="begin"/>
-      </w:r>
-      <w:r>
-        <w:instrText xml:space="preserve"> STYLEREF 1 \s </w:instrText>
-      </w:r>
-      <w:r>
-        <w:fldChar w:fldCharType="separate"/>
-      </w:r>
-      <w:r>
-        <w:rPr>
-          <w:noProof/>
-        </w:rPr>
-        <w:t>0</w:t>
-      </w:r>
-      <w:r>
-        <w:fldChar w:fldCharType="end"/>
-      </w:r>
-      <w:r>
-        <w:t>.</w:t>
-      </w:r>
-      <w:r>
-        <w:fldChar w:fldCharType="begin"/>
-      </w:r>
-      <w:r>
-        <w:instrText xml:space="preserve"> SEQ Hình \* ARABIC \s 1 </w:instrText>
-      </w:r>
-      <w:r>
-        <w:fldChar w:fldCharType="separate"/>
-      </w:r>
-      <w:r>
-        <w:rPr>
-          <w:noProof/>
-        </w:rPr>
-        <w:t>3</w:t>
-      </w:r>
-      <w:r>
-        <w:fldChar w:fldCharType="end"/>
-      </w:r>
-      <w:r>
-        <w:t xml:space="preserve"> </w:t>
-      </w:r>
-      <w:r>
-        <w:t xml:space="preserve">Dữ liệu </w:t>
-      </w:r>
-      <w:r>
-        <w:t>về món ăn</w:t>
-      </w:r>
-    </w:p>
-    <w:p>
-      <w:pPr>
         <w:rPr>
           <w:lang w:val="en-ID" w:eastAsia="ja-JP"/>
         </w:rPr>
-      </w:pPr>
+        <w:t>Xử lý và làm sạch dữ liệu</w:t>
+      </w:r>
       <w:r>
         <w:rPr>
           <w:lang w:val="en-ID" w:eastAsia="ja-JP"/>
         </w:rPr>
-        <w:t>Xử lý và làm sạch dữ liệu</w:t>
+        <w:t xml:space="preserve">: </w:t>
       </w:r>
       <w:r>
         <w:rPr>
           <w:lang w:val="en-ID" w:eastAsia="ja-JP"/>
         </w:rPr>
-        <w:t xml:space="preserve">: </w:t>
-      </w:r>
-      <w:r>
-        <w:rPr>
-          <w:lang w:val="en-ID" w:eastAsia="ja-JP"/>
-        </w:rPr>
-        <w:t xml:space="preserve">Trước khi bắt đầu huấn luyện mô hình, cần thực hiện quá trình </w:t>
-      </w:r>
-      <w:r>
-        <w:rPr>
-          <w:b/>
-          <w:bCs/>
-          <w:lang w:val="en-ID" w:eastAsia="ja-JP"/>
-        </w:rPr>
-        <w:t>tiền xử lý</w:t>
-      </w:r>
-      <w:r>
-        <w:rPr>
-          <w:lang w:val="en-ID" w:eastAsia="ja-JP"/>
-        </w:rPr>
-        <w:t xml:space="preserve"> và </w:t>
-      </w:r>
-      <w:r>
-        <w:rPr>
-          <w:b/>
-          <w:bCs/>
-          <w:lang w:val="en-ID" w:eastAsia="ja-JP"/>
-        </w:rPr>
-        <w:t>làm sạch dữ liệu</w:t>
-      </w:r>
-      <w:r>
-        <w:rPr>
-          <w:lang w:val="en-ID" w:eastAsia="ja-JP"/>
-        </w:rPr>
-        <w:t>. Quá trình này bao gồm:</w:t>
-      </w:r>
-    </w:p>
-    <w:p>
-      <w:pPr>
+        <w:t>Trước khi bắt đầu huấn luyện mô hình, cần thực hiện quá trình tiền xử lý và làm sạch dữ liệu. Quá trình này bao gồm:</w:t>
+      </w:r>
+    </w:p>
+    <w:p>
+      <w:pPr>
+        <w:pStyle w:val="ListParagraph"/>
         <w:numPr>
           <w:ilvl w:val="0"/>
-          <w:numId w:val="147"/>
+          <w:numId w:val="152"/>
         </w:numPr>
         <w:rPr>
           <w:lang w:val="en-ID" w:eastAsia="ja-JP"/>
@@ -14028,24 +13991,17 @@
       </w:pPr>
       <w:r>
         <w:rPr>
-          <w:b/>
-          <w:bCs/>
           <w:lang w:val="en-ID" w:eastAsia="ja-JP"/>
         </w:rPr>
-        <w:t>Loại bỏ dữ liệu không hợp lệ</w:t>
-      </w:r>
-      <w:r>
-        <w:rPr>
-          <w:lang w:val="en-ID" w:eastAsia="ja-JP"/>
-        </w:rPr>
-        <w:t>: Loại bỏ các bản ghi không đầy đủ hoặc sai lệch.</w:t>
-      </w:r>
-    </w:p>
-    <w:p>
-      <w:pPr>
+        <w:t>Loại bỏ dữ liệu không hợp lệ: Loại bỏ các bản ghi không đầy đủ hoặc sai lệch.</w:t>
+      </w:r>
+    </w:p>
+    <w:p>
+      <w:pPr>
+        <w:pStyle w:val="ListParagraph"/>
         <w:numPr>
           <w:ilvl w:val="0"/>
-          <w:numId w:val="147"/>
+          <w:numId w:val="152"/>
         </w:numPr>
         <w:rPr>
           <w:lang w:val="en-ID" w:eastAsia="ja-JP"/>
@@ -14053,24 +14009,17 @@
       </w:pPr>
       <w:r>
         <w:rPr>
-          <w:b/>
-          <w:bCs/>
           <w:lang w:val="en-ID" w:eastAsia="ja-JP"/>
         </w:rPr>
-        <w:t>Điều chỉnh dữ liệu trùng lặp</w:t>
-      </w:r>
-      <w:r>
-        <w:rPr>
-          <w:lang w:val="en-ID" w:eastAsia="ja-JP"/>
-        </w:rPr>
-        <w:t>: Xác định và xử lý các bản ghi trùng lặp, như một người dùng đánh giá một món ăn nhiều lần với các mức đánh giá khác nhau.</w:t>
-      </w:r>
-    </w:p>
-    <w:p>
-      <w:pPr>
+        <w:t>Điều chỉnh dữ liệu trùng lặp: Xác định và xử lý các bản ghi trùng lặp, như một người dùng đánh giá một món ăn nhiều lần với các mức đánh giá khác nhau.</w:t>
+      </w:r>
+    </w:p>
+    <w:p>
+      <w:pPr>
+        <w:pStyle w:val="ListParagraph"/>
         <w:numPr>
           <w:ilvl w:val="0"/>
-          <w:numId w:val="147"/>
+          <w:numId w:val="152"/>
         </w:numPr>
         <w:rPr>
           <w:lang w:val="en-ID" w:eastAsia="ja-JP"/>
@@ -14078,30 +14027,55 @@
       </w:pPr>
       <w:r>
         <w:rPr>
-          <w:b/>
-          <w:bCs/>
           <w:lang w:val="en-ID" w:eastAsia="ja-JP"/>
         </w:rPr>
-        <w:t>Mã hóa dữ liệu</w:t>
-      </w:r>
-      <w:r>
+        <w:t>Mã hóa dữ liệu: Chuyển đổi các giá trị phi số thành dạng số, ví dụ như chuyển đổi các món ăn thành các ID hoặc sử dụng phương pháp one-hot encoding cho các đặc tính loại món ăn.</w:t>
+      </w:r>
+    </w:p>
+    <w:p>
+      <w:pPr>
         <w:rPr>
           <w:lang w:val="en-ID" w:eastAsia="ja-JP"/>
         </w:rPr>
-        <w:t>: Chuyển đổi các giá trị phi số thành dạng số, ví dụ như chuyển đổi các món ăn thành các ID hoặc sử dụng phương pháp one-hot encoding cho các đặc tính loại món ăn.</w:t>
-      </w:r>
-    </w:p>
-    <w:p>
-      <w:pPr>
+      </w:pPr>
+      <w:r>
         <w:rPr>
           <w:lang w:val="en-ID" w:eastAsia="ja-JP"/>
         </w:rPr>
-      </w:pPr>
-      <w:r>
+        <w:t>Xây dựng ma trận người dùng - món ăn</w:t>
+      </w:r>
+    </w:p>
+    <w:p>
+      <w:pPr>
+        <w:pStyle w:val="ListParagraph"/>
+        <w:numPr>
+          <w:ilvl w:val="0"/>
+          <w:numId w:val="167"/>
+        </w:numPr>
         <w:rPr>
           <w:lang w:val="en-ID" w:eastAsia="ja-JP"/>
         </w:rPr>
-        <w:t>Xây dựng ma trận người dùng - món ăn</w:t>
+      </w:pPr>
+      <w:r>
+        <w:rPr>
+          <w:lang w:val="en-ID" w:eastAsia="ja-JP"/>
+        </w:rPr>
+        <w:t>Một trong những yếu tố quan trọng trong Collaborative Filtering là xây dựng ma trận người dùng-món ăn. Mỗi hàng trong ma trận đại diện cho một người dùng, và mỗi cột đại diện cho một món ăn. Các giá trị trong ma trận này sẽ là các đánh giá của người dùng đối với món ăn (hoặc giá trị tương tác, ví dụ như số lần người dùng đã chọn món ăn).</w:t>
+      </w:r>
+    </w:p>
+    <w:p>
+      <w:pPr>
+        <w:pStyle w:val="Heading3"/>
+        <w:rPr>
+          <w:lang w:val="en-ID" w:eastAsia="ja-JP"/>
+        </w:rPr>
+      </w:pPr>
+      <w:r>
+        <w:rPr>
+          <w:lang w:val="en-ID" w:eastAsia="ja-JP"/>
+        </w:rPr>
+        <w:lastRenderedPageBreak/>
+        <w:t>2.2.2. Huấn luyện và đánh giá mô hình Collaborative Filtering</w:t>
       </w:r>
     </w:p>
     <w:p>
@@ -14115,102 +14089,21 @@
         <w:rPr>
           <w:lang w:val="en-ID" w:eastAsia="ja-JP"/>
         </w:rPr>
-        <w:t xml:space="preserve">Một trong những yếu tố quan trọng trong Collaborative Filtering là xây dựng </w:t>
-      </w:r>
-      <w:r>
-        <w:rPr>
-          <w:b/>
-          <w:bCs/>
+        <w:t>Xây dựng mô hình Collaborative Filtering</w:t>
+      </w:r>
+    </w:p>
+    <w:p>
+      <w:pPr>
+        <w:ind w:firstLine="0"/>
+        <w:rPr>
           <w:lang w:val="en-ID" w:eastAsia="ja-JP"/>
         </w:rPr>
-        <w:t>ma trận người dùng-món ăn</w:t>
-      </w:r>
+      </w:pPr>
       <w:r>
         <w:rPr>
           <w:lang w:val="en-ID" w:eastAsia="ja-JP"/>
         </w:rPr>
-        <w:t>. Mỗi hàng trong ma trận đại diện cho một người dùng, và mỗi cột đại diện cho một món ăn. Các giá trị trong ma trận này sẽ là các đánh giá của người dùng đối với món ăn (hoặc giá trị tương tác, ví dụ như số lần người dùng đã chọn món ăn).</w:t>
-      </w:r>
-    </w:p>
-    <w:p>
-      <w:pPr>
-        <w:ind w:firstLine="0"/>
-        <w:rPr>
-          <w:lang w:val="en-ID" w:eastAsia="ja-JP"/>
-        </w:rPr>
-      </w:pPr>
-      <w:r>
-        <w:rPr>
-          <w:lang w:val="en-ID" w:eastAsia="ja-JP"/>
-        </w:rPr>
-        <w:t xml:space="preserve">Ma trận này sẽ có thể thiếu rất nhiều dữ liệu (do không phải người dùng nào cũng đã thử tất cả các món ăn). Điều này tạo ra một vấn đề trong mô hình Collaborative </w:t>
-      </w:r>
-      <w:r>
-        <w:rPr>
-          <w:lang w:val="en-ID" w:eastAsia="ja-JP"/>
-        </w:rPr>
-        <w:lastRenderedPageBreak/>
-        <w:t>Filtering, vì chúng ta cần tìm ra cách để lấp đầy các giá trị thiếu này thông qua việc sử dụng thông tin từ các người dùng khác.</w:t>
-      </w:r>
-    </w:p>
-    <w:p>
-      <w:pPr>
-        <w:pStyle w:val="Heading3"/>
-        <w:rPr>
-          <w:lang w:val="en-ID" w:eastAsia="ja-JP"/>
-        </w:rPr>
-      </w:pPr>
-      <w:r>
-        <w:rPr>
-          <w:lang w:val="en-ID" w:eastAsia="ja-JP"/>
-        </w:rPr>
-        <w:t>2.2.2. Huấn luyện và đánh giá mô hình Collaborative Filtering</w:t>
-      </w:r>
-    </w:p>
-    <w:p>
-      <w:pPr>
-        <w:ind w:firstLine="0"/>
-        <w:rPr>
-          <w:b/>
-          <w:bCs/>
-          <w:lang w:val="en-ID" w:eastAsia="ja-JP"/>
-        </w:rPr>
-      </w:pPr>
-      <w:r>
-        <w:rPr>
-          <w:b/>
-          <w:bCs/>
-          <w:lang w:val="en-ID" w:eastAsia="ja-JP"/>
-        </w:rPr>
-        <w:t>Xây dựng mô hình Collaborative Filtering</w:t>
-      </w:r>
-    </w:p>
-    <w:p>
-      <w:pPr>
-        <w:ind w:firstLine="0"/>
-        <w:rPr>
-          <w:lang w:val="en-ID" w:eastAsia="ja-JP"/>
-        </w:rPr>
-      </w:pPr>
-      <w:r>
-        <w:rPr>
-          <w:lang w:val="en-ID" w:eastAsia="ja-JP"/>
-        </w:rPr>
-        <w:t xml:space="preserve">Mô hình Collaborative Filtering có thể được xây dựng bằng cách sử dụng các thuật toán </w:t>
-      </w:r>
-      <w:r>
-        <w:rPr>
-          <w:b/>
-          <w:bCs/>
-          <w:lang w:val="en-ID" w:eastAsia="ja-JP"/>
-        </w:rPr>
-        <w:t>k-Nearest Neighbors (k-NN)</w:t>
-      </w:r>
-      <w:r>
-        <w:rPr>
-          <w:lang w:val="en-ID" w:eastAsia="ja-JP"/>
-        </w:rPr>
-        <w:t>.</w:t>
+        <w:t>Mô hình Collaborative Filtering có thể được xây dựng bằng cách sử dụng các thuật toán k-Nearest Neighbors (k-NN).</w:t>
       </w:r>
     </w:p>
     <w:p>
@@ -14225,61 +14118,124 @@
       </w:pPr>
       <w:r>
         <w:rPr>
+          <w:lang w:val="en-ID" w:eastAsia="ja-JP"/>
+        </w:rPr>
+        <w:t>k-Nearest Neighbors (k-NN): Thuật toán này tìm kiếm những người dùng (hoặc món ăn) có sự tương đồng nhất định trong ma trận tương tác. Khoảng cách tương đồng có thể được tính bằng các phương pháp như Euclidean distance hoặc Cosine similarity.</w:t>
+      </w:r>
+    </w:p>
+    <w:p>
+      <w:pPr>
+        <w:keepNext/>
+        <w:ind w:left="360" w:firstLine="0"/>
+      </w:pPr>
+      <w:r>
+        <w:rPr>
+          <w:lang w:val="en-ID" w:eastAsia="ja-JP"/>
+        </w:rPr>
+        <w:drawing>
+          <wp:inline distT="0" distB="0" distL="0" distR="0" wp14:anchorId="416D4580" wp14:editId="0825D885">
+            <wp:extent cx="5762625" cy="2028825"/>
+            <wp:effectExtent l="0" t="0" r="9525" b="9525"/>
+            <wp:docPr id="51083912" name="Picture 1"/>
+            <wp:cNvGraphicFramePr>
+              <a:graphicFrameLocks xmlns:a="http://schemas.openxmlformats.org/drawingml/2006/main" noChangeAspect="1"/>
+            </wp:cNvGraphicFramePr>
+            <a:graphic xmlns:a="http://schemas.openxmlformats.org/drawingml/2006/main">
+              <a:graphicData uri="http://schemas.openxmlformats.org/drawingml/2006/picture">
+                <pic:pic xmlns:pic="http://schemas.openxmlformats.org/drawingml/2006/picture">
+                  <pic:nvPicPr>
+                    <pic:cNvPr id="51083912" name=""/>
+                    <pic:cNvPicPr/>
+                  </pic:nvPicPr>
+                  <pic:blipFill>
+                    <a:blip r:embed="rId15"/>
+                    <a:stretch>
+                      <a:fillRect/>
+                    </a:stretch>
+                  </pic:blipFill>
+                  <pic:spPr>
+                    <a:xfrm>
+                      <a:off x="0" y="0"/>
+                      <a:ext cx="5762625" cy="2028825"/>
+                    </a:xfrm>
+                    <a:prstGeom prst="rect">
+                      <a:avLst/>
+                    </a:prstGeom>
+                  </pic:spPr>
+                </pic:pic>
+              </a:graphicData>
+            </a:graphic>
+          </wp:inline>
+        </w:drawing>
+      </w:r>
+    </w:p>
+    <w:p>
+      <w:pPr>
+        <w:pStyle w:val="Heading4"/>
+        <w:rPr>
+          <w:lang w:eastAsia="ja-JP"/>
+        </w:rPr>
+      </w:pPr>
+      <w:r>
+        <w:t xml:space="preserve">Hình </w:t>
+      </w:r>
+      <w:r>
+        <w:fldChar w:fldCharType="begin"/>
+      </w:r>
+      <w:r>
+        <w:instrText xml:space="preserve"> STYLEREF 1 \s </w:instrText>
+      </w:r>
+      <w:r>
+        <w:fldChar w:fldCharType="separate"/>
+      </w:r>
+      <w:r>
+        <w:rPr>
+          <w:noProof/>
+        </w:rPr>
+        <w:t>0</w:t>
+      </w:r>
+      <w:r>
+        <w:fldChar w:fldCharType="end"/>
+      </w:r>
+      <w:r>
+        <w:t>.</w:t>
+      </w:r>
+      <w:r>
+        <w:fldChar w:fldCharType="begin"/>
+      </w:r>
+      <w:r>
+        <w:instrText xml:space="preserve"> SEQ Hình \* ARABIC \s 1 </w:instrText>
+      </w:r>
+      <w:r>
+        <w:fldChar w:fldCharType="separate"/>
+      </w:r>
+      <w:r>
+        <w:rPr>
+          <w:noProof/>
+        </w:rPr>
+        <w:t>4</w:t>
+      </w:r>
+      <w:r>
+        <w:fldChar w:fldCharType="end"/>
+      </w:r>
+      <w:r>
+        <w:t xml:space="preserve"> Huấn luyện mô hình</w:t>
+      </w:r>
+    </w:p>
+    <w:p>
+      <w:pPr>
+        <w:ind w:firstLine="0"/>
+        <w:rPr>
           <w:b/>
           <w:bCs/>
-          <w:lang w:val="en-ID" w:eastAsia="ja-JP"/>
-        </w:rPr>
-        <w:t>k-Nearest Neighbors (k-NN)</w:t>
-      </w:r>
-      <w:r>
-        <w:rPr>
-          <w:lang w:val="en-ID" w:eastAsia="ja-JP"/>
-        </w:rPr>
-        <w:t xml:space="preserve">: Thuật toán này tìm kiếm những người dùng (hoặc món ăn) có sự tương đồng nhất định trong ma trận tương tác. Khoảng cách tương đồng có thể được tính bằng các phương pháp như </w:t>
-      </w:r>
+          <w:lang w:eastAsia="ja-JP"/>
+        </w:rPr>
+      </w:pPr>
       <w:r>
         <w:rPr>
           <w:b/>
           <w:bCs/>
-          <w:lang w:val="en-ID" w:eastAsia="ja-JP"/>
-        </w:rPr>
-        <w:t>Euclidean distance</w:t>
-      </w:r>
-      <w:r>
-        <w:rPr>
-          <w:lang w:val="en-ID" w:eastAsia="ja-JP"/>
-        </w:rPr>
-        <w:t xml:space="preserve"> hoặc </w:t>
-      </w:r>
-      <w:r>
-        <w:rPr>
-          <w:b/>
-          <w:bCs/>
-          <w:lang w:val="en-ID" w:eastAsia="ja-JP"/>
-        </w:rPr>
-        <w:t>Cosine similarity</w:t>
-      </w:r>
-      <w:r>
-        <w:rPr>
-          <w:lang w:val="en-ID" w:eastAsia="ja-JP"/>
-        </w:rPr>
-        <w:t>.</w:t>
-      </w:r>
-    </w:p>
-    <w:p>
-      <w:pPr>
-        <w:ind w:firstLine="0"/>
-        <w:rPr>
-          <w:b/>
-          <w:bCs/>
-          <w:lang w:val="en-ID" w:eastAsia="ja-JP"/>
-        </w:rPr>
-      </w:pPr>
-      <w:r>
-        <w:rPr>
-          <w:b/>
-          <w:bCs/>
-          <w:lang w:val="en-ID" w:eastAsia="ja-JP"/>
+          <w:lang w:eastAsia="ja-JP"/>
         </w:rPr>
         <w:t>2.3. Đánh giá mô hình</w:t>
       </w:r>
@@ -14330,33 +14286,10 @@
           <w:numId w:val="150"/>
         </w:numPr>
         <w:rPr>
-          <w:lang w:val="en-ID" w:eastAsia="ja-JP"/>
-        </w:rPr>
-      </w:pPr>
-      <w:r>
-        <w:rPr>
           <w:b/>
           <w:bCs/>
           <w:lang w:val="en-ID" w:eastAsia="ja-JP"/>
         </w:rPr>
-        <w:t>Root Mean Square Error (RMSE)</w:t>
-      </w:r>
-      <w:r>
-        <w:rPr>
-          <w:lang w:val="en-ID" w:eastAsia="ja-JP"/>
-        </w:rPr>
-        <w:t>: Đo lường độ sai lệch giữa các giá trị dự đoán và giá trị thực tế.</w:t>
-      </w:r>
-    </w:p>
-    <w:p>
-      <w:pPr>
-        <w:numPr>
-          <w:ilvl w:val="0"/>
-          <w:numId w:val="150"/>
-        </w:numPr>
-        <w:rPr>
-          <w:lang w:val="en-ID" w:eastAsia="ja-JP"/>
-        </w:rPr>
       </w:pPr>
       <w:r>
         <w:rPr>
@@ -14364,73 +14297,13 @@
           <w:bCs/>
           <w:lang w:val="en-ID" w:eastAsia="ja-JP"/>
         </w:rPr>
-        <w:t>F1-Score</w:t>
+        <w:t>Root Mean Square Error (RMSE)</w:t>
       </w:r>
       <w:r>
         <w:rPr>
           <w:lang w:val="en-ID" w:eastAsia="ja-JP"/>
         </w:rPr>
-        <w:t>: Cân bằng giữa precision và recall, giúp đánh giá mô hình trong trường hợp có sự chênh lệch giữa các lớp dữ liệu.</w:t>
-      </w:r>
-    </w:p>
-    <w:p>
-      <w:pPr>
-        <w:ind w:firstLine="0"/>
-        <w:rPr>
-          <w:lang w:val="en-ID" w:eastAsia="ja-JP"/>
-        </w:rPr>
-      </w:pPr>
-      <w:r>
-        <w:rPr>
-          <w:lang w:val="en-ID" w:eastAsia="ja-JP"/>
-        </w:rPr>
-        <w:t>Các phương pháp đánh giá này sẽ giúp xác định mức độ chính xác và hiệu quả của mô hình Collaborative Filtering trong việc đưa ra các đề xuất món ăn cho người dùng.</w:t>
-      </w:r>
-    </w:p>
-    <w:p>
-      <w:pPr>
-        <w:ind w:firstLine="0"/>
-        <w:rPr>
-          <w:b/>
-          <w:bCs/>
-          <w:lang w:val="en-ID" w:eastAsia="ja-JP"/>
-        </w:rPr>
-      </w:pPr>
-      <w:r>
-        <w:rPr>
-          <w:b/>
-          <w:bCs/>
-          <w:lang w:val="en-ID" w:eastAsia="ja-JP"/>
-        </w:rPr>
-        <w:t>2.4. Tinh chỉnh mô hình</w:t>
-      </w:r>
-    </w:p>
-    <w:p>
-      <w:pPr>
-        <w:ind w:firstLine="0"/>
-        <w:rPr>
-          <w:lang w:val="en-ID" w:eastAsia="ja-JP"/>
-        </w:rPr>
-      </w:pPr>
-      <w:r>
-        <w:rPr>
-          <w:lang w:val="en-ID" w:eastAsia="ja-JP"/>
-        </w:rPr>
-        <w:t xml:space="preserve">Sau khi huấn luyện, mô hình có thể được tinh chỉnh bằng cách thay đổi các tham số như số lượng người dùng tương tự (k trong k-NN), số lượng thành phần trong phân rã ma trận (đối với SVD), và các tham số khác để cải thiện độ chính xác của mô hình. Việc tinh chỉnh mô hình sẽ được thực hiện thông qua </w:t>
-      </w:r>
-      <w:r>
-        <w:rPr>
-          <w:b/>
-          <w:bCs/>
-          <w:lang w:val="en-ID" w:eastAsia="ja-JP"/>
-        </w:rPr>
-        <w:t>cross-validation</w:t>
-      </w:r>
-      <w:r>
-        <w:rPr>
-          <w:lang w:val="en-ID" w:eastAsia="ja-JP"/>
-        </w:rPr>
-        <w:t xml:space="preserve"> và thử nghiệm trên các tập dữ liệu khác nhau.</w:t>
+        <w:t>: Đo lường độ sai lệch giữa các giá trị dự đoán và giá trị thực tế.</w:t>
       </w:r>
     </w:p>
     <w:p>
@@ -14476,11 +14349,7 @@
     </w:p>
     <w:p>
       <w:r>
-        <w:t xml:space="preserve">Thời tiết là một yếu tố quan trọng ảnh hưởng đến hành vi tiêu dùng, đặc biệt là trong lĩnh vực dịch vụ đặt đồ ăn. Nhiều nghiên cứu đã chỉ ra rằng điều kiện thời tiết có thể ảnh hưởng lớn đến loại thực phẩm mà người tiêu dùng chọn mua. Ví dụ, vào </w:t>
-      </w:r>
-      <w:r>
-        <w:lastRenderedPageBreak/>
-        <w:t xml:space="preserve">những ngày lạnh, người dùng có xu hướng đặt các món ăn nóng như súp hoặc đồ nướng, trong khi vào những ngày nóng, họ thường ưa chuộng các món ăn mát như salad hoặc trái cây tươi. Vì vậy, việc tích hợp </w:t>
+        <w:t xml:space="preserve">Thời tiết là một yếu tố quan trọng ảnh hưởng đến hành vi tiêu dùng, đặc biệt là trong lĩnh vực dịch vụ đặt đồ ăn. Nhiều nghiên cứu đã chỉ ra rằng điều kiện thời tiết có thể ảnh hưởng lớn đến loại thực phẩm mà người tiêu dùng chọn mua. Ví dụ, vào những ngày lạnh, người dùng có xu hướng đặt các món ăn nóng như súp hoặc đồ nướng, trong khi vào những ngày nóng, họ thường ưa chuộng các món ăn mát như salad hoặc trái cây tươi. Vì vậy, việc tích hợp </w:t>
       </w:r>
       <w:r>
         <w:rPr>
@@ -14497,7 +14366,15 @@
           <w:b/>
           <w:bCs/>
         </w:rPr>
-        <w:t>Food-Delivery-App</w:t>
+        <w:t>Food-</w:t>
+      </w:r>
+      <w:r>
+        <w:rPr>
+          <w:b/>
+          <w:bCs/>
+        </w:rPr>
+        <w:lastRenderedPageBreak/>
+        <w:t>Delivery-App</w:t>
       </w:r>
       <w:r>
         <w:t xml:space="preserve"> không chỉ giúp cải thiện trải nghiệm người dùng mà còn tối ưu hóa hệ thống đề xuất sản phẩm.</w:t>
@@ -14705,11 +14582,7 @@
         <w:t>Backend (Python + Django Rest Framework)</w:t>
       </w:r>
       <w:r>
-        <w:t xml:space="preserve">: Backend của hệ thống </w:t>
-      </w:r>
-      <w:r>
-        <w:lastRenderedPageBreak/>
-        <w:t>sẽ xử lý các yêu cầu API từ ứng dụng di động. Khi nhận được yêu cầu về thời tiết, backend sẽ sử dụng API key để gửi yêu cầu đến OpenWeatherMap API thông qua HTTP request (GET).</w:t>
+        <w:t>: Backend của hệ thống sẽ xử lý các yêu cầu API từ ứng dụng di động. Khi nhận được yêu cầu về thời tiết, backend sẽ sử dụng API key để gửi yêu cầu đến OpenWeatherMap API thông qua HTTP request (GET).</w:t>
       </w:r>
     </w:p>
     <w:p>
@@ -14724,6 +14597,7 @@
           <w:b/>
           <w:bCs/>
         </w:rPr>
+        <w:lastRenderedPageBreak/>
         <w:t>Frontend (Flutter + Dart)</w:t>
       </w:r>
       <w:r>
@@ -14980,33 +14854,33 @@
         <w:rPr>
           <w:lang w:val="en-ID"/>
         </w:rPr>
+        <w:t xml:space="preserve">        weather_description = weather_data['weather'][0]['description']</w:t>
+      </w:r>
+    </w:p>
+    <w:p>
+      <w:pPr>
+        <w:rPr>
+          <w:lang w:val="en-ID"/>
+        </w:rPr>
+      </w:pPr>
+      <w:r>
+        <w:rPr>
+          <w:lang w:val="en-ID"/>
+        </w:rPr>
+        <w:t xml:space="preserve">        humidity = weather_data['main']['humidity']</w:t>
+      </w:r>
+    </w:p>
+    <w:p>
+      <w:pPr>
+        <w:rPr>
+          <w:lang w:val="en-ID"/>
+        </w:rPr>
+      </w:pPr>
+      <w:r>
+        <w:rPr>
+          <w:lang w:val="en-ID"/>
+        </w:rPr>
         <w:lastRenderedPageBreak/>
-        <w:t xml:space="preserve">        weather_description = weather_data['weather'][0]['description']</w:t>
-      </w:r>
-    </w:p>
-    <w:p>
-      <w:pPr>
-        <w:rPr>
-          <w:lang w:val="en-ID"/>
-        </w:rPr>
-      </w:pPr>
-      <w:r>
-        <w:rPr>
-          <w:lang w:val="en-ID"/>
-        </w:rPr>
-        <w:t xml:space="preserve">        humidity = weather_data['main']['humidity']</w:t>
-      </w:r>
-    </w:p>
-    <w:p>
-      <w:pPr>
-        <w:rPr>
-          <w:lang w:val="en-ID"/>
-        </w:rPr>
-      </w:pPr>
-      <w:r>
-        <w:rPr>
-          <w:lang w:val="en-ID"/>
-        </w:rPr>
         <w:t xml:space="preserve">        </w:t>
       </w:r>
     </w:p>
@@ -15294,14 +15168,7 @@
         <w:rPr>
           <w:lang w:val="en-ID"/>
         </w:rPr>
-        <w:t xml:space="preserve">Việc tích hợp thời tiết vào hệ thống đề xuất có thể giúp cải thiện sự hài lòng của người dùng, vì họ sẽ nhận được các đề xuất phù hợp hơn với điều kiện thời gian thực. Hệ thống có thể hiển thị các món ăn theo thời tiết trong phần giao diện người dùng, </w:t>
-      </w:r>
-      <w:r>
-        <w:rPr>
-          <w:lang w:val="en-ID"/>
-        </w:rPr>
-        <w:lastRenderedPageBreak/>
-        <w:t>giúp người dùng dễ dàng tìm thấy các món ăn phù hợp mà không cần phải tìm kiếm.</w:t>
+        <w:t>Việc tích hợp thời tiết vào hệ thống đề xuất có thể giúp cải thiện sự hài lòng của người dùng, vì họ sẽ nhận được các đề xuất phù hợp hơn với điều kiện thời gian thực. Hệ thống có thể hiển thị các món ăn theo thời tiết trong phần giao diện người dùng, giúp người dùng dễ dàng tìm thấy các món ăn phù hợp mà không cần phải tìm kiếm.</w:t>
       </w:r>
     </w:p>
     <w:p>
@@ -15331,6 +15198,7 @@
         <w:rPr>
           <w:lang w:val="en-ID"/>
         </w:rPr>
+        <w:lastRenderedPageBreak/>
         <w:t xml:space="preserve">Để tối ưu hóa mô hình đề xuất, có thể kết hợp thông tin thời tiết với các thông tin khác như lịch sử đơn hàng của người dùng, vị trí địa lý, và thói quen ăn uống. Việc sử dụng các thuật toán học máy như </w:t>
       </w:r>
       <w:r>
@@ -15579,14 +15447,7 @@
         <w:rPr>
           <w:lang w:val="en-ID"/>
         </w:rPr>
-        <w:t xml:space="preserve">: Nhà hàng cần có khả năng lọc và tùy chỉnh các báo cáo theo các yếu tố như thời gian (ngày, tuần, tháng), loại món </w:t>
-      </w:r>
-      <w:r>
-        <w:rPr>
-          <w:lang w:val="en-ID"/>
-        </w:rPr>
-        <w:lastRenderedPageBreak/>
-        <w:t>ăn, hoặc khu vực giao hàng.</w:t>
+        <w:t>: Nhà hàng cần có khả năng lọc và tùy chỉnh các báo cáo theo các yếu tố như thời gian (ngày, tuần, tháng), loại món ăn, hoặc khu vực giao hàng.</w:t>
       </w:r>
     </w:p>
     <w:p>
@@ -15611,7 +15472,14 @@
         <w:rPr>
           <w:lang w:val="en-ID"/>
         </w:rPr>
-        <w:t>: Giao diện phải hiển thị dữ liệu theo thời gian thực hoặc gần như thời gian thực để phản ánh chính xác tình hình doanh thu.</w:t>
+        <w:t xml:space="preserve">: Giao diện phải hiển thị dữ liệu theo thời gian thực hoặc gần như thời gian thực để phản ánh chính xác tình hình doanh </w:t>
+      </w:r>
+      <w:r>
+        <w:rPr>
+          <w:lang w:val="en-ID"/>
+        </w:rPr>
+        <w:lastRenderedPageBreak/>
+        <w:t>thu.</w:t>
       </w:r>
     </w:p>
     <w:p>
@@ -15990,7 +15858,343 @@
         <w:rPr>
           <w:lang w:val="en-ID"/>
         </w:rPr>
+        <w:t xml:space="preserve">      ),</w:t>
+      </w:r>
+    </w:p>
+    <w:p>
+      <w:pPr>
+        <w:ind w:firstLine="0"/>
+        <w:rPr>
+          <w:lang w:val="en-ID"/>
+        </w:rPr>
+      </w:pPr>
+      <w:r>
+        <w:rPr>
+          <w:lang w:val="en-ID"/>
+        </w:rPr>
+        <w:t xml:space="preserve">      body: Column(</w:t>
+      </w:r>
+    </w:p>
+    <w:p>
+      <w:pPr>
+        <w:ind w:firstLine="0"/>
+        <w:rPr>
+          <w:lang w:val="en-ID"/>
+        </w:rPr>
+      </w:pPr>
+      <w:r>
+        <w:rPr>
+          <w:lang w:val="en-ID"/>
+        </w:rPr>
         <w:lastRenderedPageBreak/>
+        <w:t xml:space="preserve">        children: [</w:t>
+      </w:r>
+    </w:p>
+    <w:p>
+      <w:pPr>
+        <w:ind w:firstLine="0"/>
+        <w:rPr>
+          <w:lang w:val="en-ID"/>
+        </w:rPr>
+      </w:pPr>
+      <w:r>
+        <w:rPr>
+          <w:lang w:val="en-ID"/>
+        </w:rPr>
+        <w:t xml:space="preserve">          Container(</w:t>
+      </w:r>
+    </w:p>
+    <w:p>
+      <w:pPr>
+        <w:ind w:firstLine="0"/>
+        <w:rPr>
+          <w:lang w:val="en-ID"/>
+        </w:rPr>
+      </w:pPr>
+      <w:r>
+        <w:rPr>
+          <w:lang w:val="en-ID"/>
+        </w:rPr>
+        <w:t xml:space="preserve">            height: 250,</w:t>
+      </w:r>
+    </w:p>
+    <w:p>
+      <w:pPr>
+        <w:ind w:firstLine="0"/>
+        <w:rPr>
+          <w:lang w:val="en-ID"/>
+        </w:rPr>
+      </w:pPr>
+      <w:r>
+        <w:rPr>
+          <w:lang w:val="en-ID"/>
+        </w:rPr>
+        <w:t xml:space="preserve">            padding: EdgeInsets.all(20),</w:t>
+      </w:r>
+    </w:p>
+    <w:p>
+      <w:pPr>
+        <w:ind w:firstLine="0"/>
+        <w:rPr>
+          <w:lang w:val="en-ID"/>
+        </w:rPr>
+      </w:pPr>
+      <w:r>
+        <w:rPr>
+          <w:lang w:val="en-ID"/>
+        </w:rPr>
+        <w:t xml:space="preserve">            child: LineChart(</w:t>
+      </w:r>
+    </w:p>
+    <w:p>
+      <w:pPr>
+        <w:ind w:firstLine="0"/>
+        <w:rPr>
+          <w:lang w:val="en-ID"/>
+        </w:rPr>
+      </w:pPr>
+      <w:r>
+        <w:rPr>
+          <w:lang w:val="en-ID"/>
+        </w:rPr>
+        <w:t xml:space="preserve">              LineChartData(</w:t>
+      </w:r>
+    </w:p>
+    <w:p>
+      <w:pPr>
+        <w:ind w:firstLine="0"/>
+        <w:rPr>
+          <w:lang w:val="en-ID"/>
+        </w:rPr>
+      </w:pPr>
+      <w:r>
+        <w:rPr>
+          <w:lang w:val="en-ID"/>
+        </w:rPr>
+        <w:t xml:space="preserve">                gridData: FlGridData(show: true),</w:t>
+      </w:r>
+    </w:p>
+    <w:p>
+      <w:pPr>
+        <w:ind w:firstLine="0"/>
+        <w:rPr>
+          <w:lang w:val="en-ID"/>
+        </w:rPr>
+      </w:pPr>
+      <w:r>
+        <w:rPr>
+          <w:lang w:val="en-ID"/>
+        </w:rPr>
+        <w:t xml:space="preserve">                titlesData: FlTitlesData(show: true),</w:t>
+      </w:r>
+    </w:p>
+    <w:p>
+      <w:pPr>
+        <w:ind w:firstLine="0"/>
+        <w:rPr>
+          <w:lang w:val="en-ID"/>
+        </w:rPr>
+      </w:pPr>
+      <w:r>
+        <w:rPr>
+          <w:lang w:val="en-ID"/>
+        </w:rPr>
+        <w:t xml:space="preserve">                borderData: FlBorderData(show: true),</w:t>
+      </w:r>
+    </w:p>
+    <w:p>
+      <w:pPr>
+        <w:ind w:firstLine="0"/>
+        <w:rPr>
+          <w:lang w:val="en-ID"/>
+        </w:rPr>
+      </w:pPr>
+      <w:r>
+        <w:rPr>
+          <w:lang w:val="en-ID"/>
+        </w:rPr>
+        <w:t xml:space="preserve">                lineBarsData: [</w:t>
+      </w:r>
+    </w:p>
+    <w:p>
+      <w:pPr>
+        <w:ind w:firstLine="0"/>
+        <w:rPr>
+          <w:lang w:val="en-ID"/>
+        </w:rPr>
+      </w:pPr>
+      <w:r>
+        <w:rPr>
+          <w:lang w:val="en-ID"/>
+        </w:rPr>
+        <w:t xml:space="preserve">                  LineChartBarData(</w:t>
+      </w:r>
+    </w:p>
+    <w:p>
+      <w:pPr>
+        <w:ind w:firstLine="0"/>
+        <w:rPr>
+          <w:lang w:val="en-ID"/>
+        </w:rPr>
+      </w:pPr>
+      <w:r>
+        <w:rPr>
+          <w:lang w:val="en-ID"/>
+        </w:rPr>
+        <w:t xml:space="preserve">                    spots: revenueController.revenueData,</w:t>
+      </w:r>
+    </w:p>
+    <w:p>
+      <w:pPr>
+        <w:ind w:firstLine="0"/>
+        <w:rPr>
+          <w:lang w:val="en-ID"/>
+        </w:rPr>
+      </w:pPr>
+      <w:r>
+        <w:rPr>
+          <w:lang w:val="en-ID"/>
+        </w:rPr>
+        <w:t xml:space="preserve">                    isCurved: true,</w:t>
+      </w:r>
+    </w:p>
+    <w:p>
+      <w:pPr>
+        <w:ind w:firstLine="0"/>
+        <w:rPr>
+          <w:lang w:val="en-ID"/>
+        </w:rPr>
+      </w:pPr>
+      <w:r>
+        <w:rPr>
+          <w:lang w:val="en-ID"/>
+        </w:rPr>
+        <w:t xml:space="preserve">                    colors: [Colors.blue],</w:t>
+      </w:r>
+    </w:p>
+    <w:p>
+      <w:pPr>
+        <w:ind w:firstLine="0"/>
+        <w:rPr>
+          <w:lang w:val="en-ID"/>
+        </w:rPr>
+      </w:pPr>
+      <w:r>
+        <w:rPr>
+          <w:lang w:val="en-ID"/>
+        </w:rPr>
+        <w:t xml:space="preserve">                    belowBarData: BarAreaData(show: true),</w:t>
+      </w:r>
+    </w:p>
+    <w:p>
+      <w:pPr>
+        <w:ind w:firstLine="0"/>
+        <w:rPr>
+          <w:lang w:val="en-ID"/>
+        </w:rPr>
+      </w:pPr>
+      <w:r>
+        <w:rPr>
+          <w:lang w:val="en-ID"/>
+        </w:rPr>
+        <w:t xml:space="preserve">                  ),</w:t>
+      </w:r>
+    </w:p>
+    <w:p>
+      <w:pPr>
+        <w:ind w:firstLine="0"/>
+        <w:rPr>
+          <w:lang w:val="en-ID"/>
+        </w:rPr>
+      </w:pPr>
+      <w:r>
+        <w:rPr>
+          <w:lang w:val="en-ID"/>
+        </w:rPr>
+        <w:t xml:space="preserve">                ],</w:t>
+      </w:r>
+    </w:p>
+    <w:p>
+      <w:pPr>
+        <w:ind w:firstLine="0"/>
+        <w:rPr>
+          <w:lang w:val="en-ID"/>
+        </w:rPr>
+      </w:pPr>
+      <w:r>
+        <w:rPr>
+          <w:lang w:val="en-ID"/>
+        </w:rPr>
+        <w:t xml:space="preserve">              ),</w:t>
+      </w:r>
+    </w:p>
+    <w:p>
+      <w:pPr>
+        <w:ind w:firstLine="0"/>
+        <w:rPr>
+          <w:lang w:val="en-ID"/>
+        </w:rPr>
+      </w:pPr>
+      <w:r>
+        <w:rPr>
+          <w:lang w:val="en-ID"/>
+        </w:rPr>
+        <w:t xml:space="preserve">            ),</w:t>
+      </w:r>
+    </w:p>
+    <w:p>
+      <w:pPr>
+        <w:ind w:firstLine="0"/>
+        <w:rPr>
+          <w:lang w:val="en-ID"/>
+        </w:rPr>
+      </w:pPr>
+      <w:r>
+        <w:rPr>
+          <w:lang w:val="en-ID"/>
+        </w:rPr>
+        <w:t xml:space="preserve">          ),</w:t>
+      </w:r>
+    </w:p>
+    <w:p>
+      <w:pPr>
+        <w:ind w:firstLine="0"/>
+        <w:rPr>
+          <w:lang w:val="en-ID"/>
+        </w:rPr>
+      </w:pPr>
+      <w:r>
+        <w:rPr>
+          <w:lang w:val="en-ID"/>
+        </w:rPr>
+        <w:t xml:space="preserve">          Obx(() =&gt; Text("Doanh thu tháng này: ${revenueController.totalRevenue}")),</w:t>
+      </w:r>
+    </w:p>
+    <w:p>
+      <w:pPr>
+        <w:ind w:firstLine="0"/>
+        <w:rPr>
+          <w:lang w:val="en-ID"/>
+        </w:rPr>
+      </w:pPr>
+      <w:r>
+        <w:rPr>
+          <w:lang w:val="en-ID"/>
+        </w:rPr>
+        <w:t xml:space="preserve">        ],</w:t>
+      </w:r>
+    </w:p>
+    <w:p>
+      <w:pPr>
+        <w:ind w:firstLine="0"/>
+        <w:rPr>
+          <w:lang w:val="en-ID"/>
+        </w:rPr>
+      </w:pPr>
+      <w:r>
+        <w:rPr>
+          <w:lang w:val="en-ID"/>
+        </w:rPr>
         <w:t xml:space="preserve">      ),</w:t>
       </w:r>
     </w:p>
@@ -16005,7 +16209,7 @@
         <w:rPr>
           <w:lang w:val="en-ID"/>
         </w:rPr>
-        <w:t xml:space="preserve">      body: Column(</w:t>
+        <w:t xml:space="preserve">    );</w:t>
       </w:r>
     </w:p>
     <w:p>
@@ -16019,7 +16223,7 @@
         <w:rPr>
           <w:lang w:val="en-ID"/>
         </w:rPr>
-        <w:t xml:space="preserve">        children: [</w:t>
+        <w:t xml:space="preserve">  }</w:t>
       </w:r>
     </w:p>
     <w:p>
@@ -16033,7 +16237,7 @@
         <w:rPr>
           <w:lang w:val="en-ID"/>
         </w:rPr>
-        <w:t xml:space="preserve">          Container(</w:t>
+        <w:t>}</w:t>
       </w:r>
     </w:p>
     <w:p>
@@ -16043,12 +16247,6 @@
           <w:lang w:val="en-ID"/>
         </w:rPr>
       </w:pPr>
-      <w:r>
-        <w:rPr>
-          <w:lang w:val="en-ID"/>
-        </w:rPr>
-        <w:t xml:space="preserve">            height: 250,</w:t>
-      </w:r>
     </w:p>
     <w:p>
       <w:pPr>
@@ -16061,7 +16259,7 @@
         <w:rPr>
           <w:lang w:val="en-ID"/>
         </w:rPr>
-        <w:t xml:space="preserve">            padding: EdgeInsets.all(20),</w:t>
+        <w:t>class RevenueController extends GetxController {</w:t>
       </w:r>
     </w:p>
     <w:p>
@@ -16075,336 +16273,7 @@
         <w:rPr>
           <w:lang w:val="en-ID"/>
         </w:rPr>
-        <w:t xml:space="preserve">            child: LineChart(</w:t>
-      </w:r>
-    </w:p>
-    <w:p>
-      <w:pPr>
-        <w:ind w:firstLine="0"/>
-        <w:rPr>
-          <w:lang w:val="en-ID"/>
-        </w:rPr>
-      </w:pPr>
-      <w:r>
-        <w:rPr>
-          <w:lang w:val="en-ID"/>
-        </w:rPr>
-        <w:t xml:space="preserve">              LineChartData(</w:t>
-      </w:r>
-    </w:p>
-    <w:p>
-      <w:pPr>
-        <w:ind w:firstLine="0"/>
-        <w:rPr>
-          <w:lang w:val="en-ID"/>
-        </w:rPr>
-      </w:pPr>
-      <w:r>
-        <w:rPr>
-          <w:lang w:val="en-ID"/>
-        </w:rPr>
-        <w:t xml:space="preserve">                gridData: FlGridData(show: true),</w:t>
-      </w:r>
-    </w:p>
-    <w:p>
-      <w:pPr>
-        <w:ind w:firstLine="0"/>
-        <w:rPr>
-          <w:lang w:val="en-ID"/>
-        </w:rPr>
-      </w:pPr>
-      <w:r>
-        <w:rPr>
-          <w:lang w:val="en-ID"/>
-        </w:rPr>
-        <w:t xml:space="preserve">                titlesData: FlTitlesData(show: true),</w:t>
-      </w:r>
-    </w:p>
-    <w:p>
-      <w:pPr>
-        <w:ind w:firstLine="0"/>
-        <w:rPr>
-          <w:lang w:val="en-ID"/>
-        </w:rPr>
-      </w:pPr>
-      <w:r>
-        <w:rPr>
-          <w:lang w:val="en-ID"/>
-        </w:rPr>
-        <w:t xml:space="preserve">                borderData: FlBorderData(show: true),</w:t>
-      </w:r>
-    </w:p>
-    <w:p>
-      <w:pPr>
-        <w:ind w:firstLine="0"/>
-        <w:rPr>
-          <w:lang w:val="en-ID"/>
-        </w:rPr>
-      </w:pPr>
-      <w:r>
-        <w:rPr>
-          <w:lang w:val="en-ID"/>
-        </w:rPr>
-        <w:t xml:space="preserve">                lineBarsData: [</w:t>
-      </w:r>
-    </w:p>
-    <w:p>
-      <w:pPr>
-        <w:ind w:firstLine="0"/>
-        <w:rPr>
-          <w:lang w:val="en-ID"/>
-        </w:rPr>
-      </w:pPr>
-      <w:r>
-        <w:rPr>
-          <w:lang w:val="en-ID"/>
-        </w:rPr>
-        <w:t xml:space="preserve">                  LineChartBarData(</w:t>
-      </w:r>
-    </w:p>
-    <w:p>
-      <w:pPr>
-        <w:ind w:firstLine="0"/>
-        <w:rPr>
-          <w:lang w:val="en-ID"/>
-        </w:rPr>
-      </w:pPr>
-      <w:r>
-        <w:rPr>
-          <w:lang w:val="en-ID"/>
-        </w:rPr>
-        <w:t xml:space="preserve">                    spots: revenueController.revenueData,</w:t>
-      </w:r>
-    </w:p>
-    <w:p>
-      <w:pPr>
-        <w:ind w:firstLine="0"/>
-        <w:rPr>
-          <w:lang w:val="en-ID"/>
-        </w:rPr>
-      </w:pPr>
-      <w:r>
-        <w:rPr>
-          <w:lang w:val="en-ID"/>
-        </w:rPr>
-        <w:t xml:space="preserve">                    isCurved: true,</w:t>
-      </w:r>
-    </w:p>
-    <w:p>
-      <w:pPr>
-        <w:ind w:firstLine="0"/>
-        <w:rPr>
-          <w:lang w:val="en-ID"/>
-        </w:rPr>
-      </w:pPr>
-      <w:r>
-        <w:rPr>
-          <w:lang w:val="en-ID"/>
-        </w:rPr>
-        <w:t xml:space="preserve">                    colors: [Colors.blue],</w:t>
-      </w:r>
-    </w:p>
-    <w:p>
-      <w:pPr>
-        <w:ind w:firstLine="0"/>
-        <w:rPr>
-          <w:lang w:val="en-ID"/>
-        </w:rPr>
-      </w:pPr>
-      <w:r>
-        <w:rPr>
-          <w:lang w:val="en-ID"/>
-        </w:rPr>
-        <w:t xml:space="preserve">                    belowBarData: BarAreaData(show: true),</w:t>
-      </w:r>
-    </w:p>
-    <w:p>
-      <w:pPr>
-        <w:ind w:firstLine="0"/>
-        <w:rPr>
-          <w:lang w:val="en-ID"/>
-        </w:rPr>
-      </w:pPr>
-      <w:r>
-        <w:rPr>
-          <w:lang w:val="en-ID"/>
-        </w:rPr>
-        <w:t xml:space="preserve">                  ),</w:t>
-      </w:r>
-    </w:p>
-    <w:p>
-      <w:pPr>
-        <w:ind w:firstLine="0"/>
-        <w:rPr>
-          <w:lang w:val="en-ID"/>
-        </w:rPr>
-      </w:pPr>
-      <w:r>
-        <w:rPr>
-          <w:lang w:val="en-ID"/>
-        </w:rPr>
-        <w:t xml:space="preserve">                ],</w:t>
-      </w:r>
-    </w:p>
-    <w:p>
-      <w:pPr>
-        <w:ind w:firstLine="0"/>
-        <w:rPr>
-          <w:lang w:val="en-ID"/>
-        </w:rPr>
-      </w:pPr>
-      <w:r>
-        <w:rPr>
-          <w:lang w:val="en-ID"/>
-        </w:rPr>
-        <w:t xml:space="preserve">              ),</w:t>
-      </w:r>
-    </w:p>
-    <w:p>
-      <w:pPr>
-        <w:ind w:firstLine="0"/>
-        <w:rPr>
-          <w:lang w:val="en-ID"/>
-        </w:rPr>
-      </w:pPr>
-      <w:r>
-        <w:rPr>
-          <w:lang w:val="en-ID"/>
-        </w:rPr>
-        <w:t xml:space="preserve">            ),</w:t>
-      </w:r>
-    </w:p>
-    <w:p>
-      <w:pPr>
-        <w:ind w:firstLine="0"/>
-        <w:rPr>
-          <w:lang w:val="en-ID"/>
-        </w:rPr>
-      </w:pPr>
-      <w:r>
-        <w:rPr>
-          <w:lang w:val="en-ID"/>
-        </w:rPr>
-        <w:t xml:space="preserve">          ),</w:t>
-      </w:r>
-    </w:p>
-    <w:p>
-      <w:pPr>
-        <w:ind w:firstLine="0"/>
-        <w:rPr>
-          <w:lang w:val="en-ID"/>
-        </w:rPr>
-      </w:pPr>
-      <w:r>
-        <w:rPr>
-          <w:lang w:val="en-ID"/>
-        </w:rPr>
-        <w:t xml:space="preserve">          Obx(() =&gt; Text("Doanh thu tháng này: ${revenueController.totalRevenue}")),</w:t>
-      </w:r>
-    </w:p>
-    <w:p>
-      <w:pPr>
-        <w:ind w:firstLine="0"/>
-        <w:rPr>
-          <w:lang w:val="en-ID"/>
-        </w:rPr>
-      </w:pPr>
-      <w:r>
-        <w:rPr>
-          <w:lang w:val="en-ID"/>
-        </w:rPr>
-        <w:t xml:space="preserve">        ],</w:t>
-      </w:r>
-    </w:p>
-    <w:p>
-      <w:pPr>
-        <w:ind w:firstLine="0"/>
-        <w:rPr>
-          <w:lang w:val="en-ID"/>
-        </w:rPr>
-      </w:pPr>
-      <w:r>
-        <w:rPr>
-          <w:lang w:val="en-ID"/>
-        </w:rPr>
-        <w:t xml:space="preserve">      ),</w:t>
-      </w:r>
-    </w:p>
-    <w:p>
-      <w:pPr>
-        <w:ind w:firstLine="0"/>
-        <w:rPr>
-          <w:lang w:val="en-ID"/>
-        </w:rPr>
-      </w:pPr>
-      <w:r>
-        <w:rPr>
-          <w:lang w:val="en-ID"/>
-        </w:rPr>
-        <w:t xml:space="preserve">    );</w:t>
-      </w:r>
-    </w:p>
-    <w:p>
-      <w:pPr>
-        <w:ind w:firstLine="0"/>
-        <w:rPr>
-          <w:lang w:val="en-ID"/>
-        </w:rPr>
-      </w:pPr>
-      <w:r>
-        <w:rPr>
-          <w:lang w:val="en-ID"/>
-        </w:rPr>
-        <w:t xml:space="preserve">  }</w:t>
-      </w:r>
-    </w:p>
-    <w:p>
-      <w:pPr>
-        <w:ind w:firstLine="0"/>
-        <w:rPr>
-          <w:lang w:val="en-ID"/>
-        </w:rPr>
-      </w:pPr>
-      <w:r>
-        <w:rPr>
-          <w:lang w:val="en-ID"/>
-        </w:rPr>
-        <w:t>}</w:t>
-      </w:r>
-    </w:p>
-    <w:p>
-      <w:pPr>
-        <w:ind w:firstLine="0"/>
-        <w:rPr>
-          <w:lang w:val="en-ID"/>
-        </w:rPr>
-      </w:pPr>
-    </w:p>
-    <w:p>
-      <w:pPr>
-        <w:ind w:firstLine="0"/>
-        <w:rPr>
-          <w:lang w:val="en-ID"/>
-        </w:rPr>
-      </w:pPr>
-      <w:r>
-        <w:rPr>
-          <w:lang w:val="en-ID"/>
-        </w:rPr>
-        <w:t>class RevenueController extends GetxController {</w:t>
-      </w:r>
-    </w:p>
-    <w:p>
-      <w:pPr>
-        <w:ind w:firstLine="0"/>
-        <w:rPr>
-          <w:lang w:val="en-ID"/>
-        </w:rPr>
-      </w:pPr>
-      <w:r>
-        <w:rPr>
-          <w:lang w:val="en-ID"/>
-        </w:rPr>
+        <w:lastRenderedPageBreak/>
         <w:t xml:space="preserve">  var totalRevenue = 0.obs;</w:t>
       </w:r>
     </w:p>
@@ -16734,14 +16603,7 @@
         <w:rPr>
           <w:lang w:val="en-ID"/>
         </w:rPr>
-        <w:t xml:space="preserve">: Giúp xác định các giờ cao điểm và thấp điểm </w:t>
-      </w:r>
-      <w:r>
-        <w:rPr>
-          <w:lang w:val="en-ID"/>
-        </w:rPr>
-        <w:lastRenderedPageBreak/>
-        <w:t>trong ngày.</w:t>
+        <w:t>: Giúp xác định các giờ cao điểm và thấp điểm trong ngày.</w:t>
       </w:r>
     </w:p>
     <w:p>
@@ -16766,7 +16628,14 @@
         <w:rPr>
           <w:lang w:val="en-ID"/>
         </w:rPr>
-        <w:t>: Cung cấp thông tin về món ăn bán chạy nhất và doanh thu từ mỗi món.</w:t>
+        <w:t xml:space="preserve">: Cung cấp thông tin về món ăn bán chạy nhất và </w:t>
+      </w:r>
+      <w:r>
+        <w:rPr>
+          <w:lang w:val="en-ID"/>
+        </w:rPr>
+        <w:lastRenderedPageBreak/>
+        <w:t>doanh thu từ mỗi món.</w:t>
       </w:r>
     </w:p>
     <w:p>
@@ -17148,21 +17017,21 @@
         <w:rPr>
           <w:lang w:val="en-ID"/>
         </w:rPr>
+        <w:t xml:space="preserve">        ],</w:t>
+      </w:r>
+    </w:p>
+    <w:p>
+      <w:pPr>
+        <w:ind w:firstLine="0"/>
+        <w:rPr>
+          <w:lang w:val="en-ID"/>
+        </w:rPr>
+      </w:pPr>
+      <w:r>
+        <w:rPr>
+          <w:lang w:val="en-ID"/>
+        </w:rPr>
         <w:lastRenderedPageBreak/>
-        <w:t xml:space="preserve">        ],</w:t>
-      </w:r>
-    </w:p>
-    <w:p>
-      <w:pPr>
-        <w:ind w:firstLine="0"/>
-        <w:rPr>
-          <w:lang w:val="en-ID"/>
-        </w:rPr>
-      </w:pPr>
-      <w:r>
-        <w:rPr>
-          <w:lang w:val="en-ID"/>
-        </w:rPr>
         <w:t xml:space="preserve">      ),</w:t>
       </w:r>
     </w:p>
@@ -19455,7 +19324,7 @@
       <w:r>
         <w:t xml:space="preserve">. Retrieved from </w:t>
       </w:r>
-      <w:hyperlink r:id="rId15" w:tgtFrame="_new" w:history="1">
+      <w:hyperlink r:id="rId16" w:tgtFrame="_new" w:history="1">
         <w:r>
           <w:rPr>
             <w:rStyle w:val="Hyperlink"/>
@@ -19492,7 +19361,7 @@
       <w:r>
         <w:t xml:space="preserve">. Retrieved from </w:t>
       </w:r>
-      <w:hyperlink r:id="rId16" w:tgtFrame="_new" w:history="1">
+      <w:hyperlink r:id="rId17" w:tgtFrame="_new" w:history="1">
         <w:r>
           <w:rPr>
             <w:rStyle w:val="Hyperlink"/>
@@ -28549,6 +28418,119 @@
     </w:lvl>
   </w:abstractNum>
   <w:abstractNum w:abstractNumId="73" w15:restartNumberingAfterBreak="0">
+    <w:nsid w:val="33CC63CB"/>
+    <w:multiLevelType w:val="hybridMultilevel"/>
+    <w:tmpl w:val="3B36E498"/>
+    <w:lvl w:ilvl="0" w:tplc="38090001">
+      <w:start w:val="1"/>
+      <w:numFmt w:val="bullet"/>
+      <w:lvlText w:val=""/>
+      <w:lvlJc w:val="left"/>
+      <w:pPr>
+        <w:ind w:left="1440" w:hanging="360"/>
+      </w:pPr>
+      <w:rPr>
+        <w:rFonts w:ascii="Symbol" w:hAnsi="Symbol" w:hint="default"/>
+      </w:rPr>
+    </w:lvl>
+    <w:lvl w:ilvl="1" w:tplc="38090003" w:tentative="1">
+      <w:start w:val="1"/>
+      <w:numFmt w:val="bullet"/>
+      <w:lvlText w:val="o"/>
+      <w:lvlJc w:val="left"/>
+      <w:pPr>
+        <w:ind w:left="2160" w:hanging="360"/>
+      </w:pPr>
+      <w:rPr>
+        <w:rFonts w:ascii="Courier New" w:hAnsi="Courier New" w:cs="Courier New" w:hint="default"/>
+      </w:rPr>
+    </w:lvl>
+    <w:lvl w:ilvl="2" w:tplc="38090005" w:tentative="1">
+      <w:start w:val="1"/>
+      <w:numFmt w:val="bullet"/>
+      <w:lvlText w:val=""/>
+      <w:lvlJc w:val="left"/>
+      <w:pPr>
+        <w:ind w:left="2880" w:hanging="360"/>
+      </w:pPr>
+      <w:rPr>
+        <w:rFonts w:ascii="Wingdings" w:hAnsi="Wingdings" w:hint="default"/>
+      </w:rPr>
+    </w:lvl>
+    <w:lvl w:ilvl="3" w:tplc="38090001" w:tentative="1">
+      <w:start w:val="1"/>
+      <w:numFmt w:val="bullet"/>
+      <w:lvlText w:val=""/>
+      <w:lvlJc w:val="left"/>
+      <w:pPr>
+        <w:ind w:left="3600" w:hanging="360"/>
+      </w:pPr>
+      <w:rPr>
+        <w:rFonts w:ascii="Symbol" w:hAnsi="Symbol" w:hint="default"/>
+      </w:rPr>
+    </w:lvl>
+    <w:lvl w:ilvl="4" w:tplc="38090003" w:tentative="1">
+      <w:start w:val="1"/>
+      <w:numFmt w:val="bullet"/>
+      <w:lvlText w:val="o"/>
+      <w:lvlJc w:val="left"/>
+      <w:pPr>
+        <w:ind w:left="4320" w:hanging="360"/>
+      </w:pPr>
+      <w:rPr>
+        <w:rFonts w:ascii="Courier New" w:hAnsi="Courier New" w:cs="Courier New" w:hint="default"/>
+      </w:rPr>
+    </w:lvl>
+    <w:lvl w:ilvl="5" w:tplc="38090005" w:tentative="1">
+      <w:start w:val="1"/>
+      <w:numFmt w:val="bullet"/>
+      <w:lvlText w:val=""/>
+      <w:lvlJc w:val="left"/>
+      <w:pPr>
+        <w:ind w:left="5040" w:hanging="360"/>
+      </w:pPr>
+      <w:rPr>
+        <w:rFonts w:ascii="Wingdings" w:hAnsi="Wingdings" w:hint="default"/>
+      </w:rPr>
+    </w:lvl>
+    <w:lvl w:ilvl="6" w:tplc="38090001" w:tentative="1">
+      <w:start w:val="1"/>
+      <w:numFmt w:val="bullet"/>
+      <w:lvlText w:val=""/>
+      <w:lvlJc w:val="left"/>
+      <w:pPr>
+        <w:ind w:left="5760" w:hanging="360"/>
+      </w:pPr>
+      <w:rPr>
+        <w:rFonts w:ascii="Symbol" w:hAnsi="Symbol" w:hint="default"/>
+      </w:rPr>
+    </w:lvl>
+    <w:lvl w:ilvl="7" w:tplc="38090003" w:tentative="1">
+      <w:start w:val="1"/>
+      <w:numFmt w:val="bullet"/>
+      <w:lvlText w:val="o"/>
+      <w:lvlJc w:val="left"/>
+      <w:pPr>
+        <w:ind w:left="6480" w:hanging="360"/>
+      </w:pPr>
+      <w:rPr>
+        <w:rFonts w:ascii="Courier New" w:hAnsi="Courier New" w:cs="Courier New" w:hint="default"/>
+      </w:rPr>
+    </w:lvl>
+    <w:lvl w:ilvl="8" w:tplc="38090005" w:tentative="1">
+      <w:start w:val="1"/>
+      <w:numFmt w:val="bullet"/>
+      <w:lvlText w:val=""/>
+      <w:lvlJc w:val="left"/>
+      <w:pPr>
+        <w:ind w:left="7200" w:hanging="360"/>
+      </w:pPr>
+      <w:rPr>
+        <w:rFonts w:ascii="Wingdings" w:hAnsi="Wingdings" w:hint="default"/>
+      </w:rPr>
+    </w:lvl>
+  </w:abstractNum>
+  <w:abstractNum w:abstractNumId="74" w15:restartNumberingAfterBreak="0">
     <w:nsid w:val="34205AD5"/>
     <w:multiLevelType w:val="hybridMultilevel"/>
     <w:tmpl w:val="B8A2D408"/>
@@ -28661,7 +28643,7 @@
       </w:rPr>
     </w:lvl>
   </w:abstractNum>
-  <w:abstractNum w:abstractNumId="74" w15:restartNumberingAfterBreak="0">
+  <w:abstractNum w:abstractNumId="75" w15:restartNumberingAfterBreak="0">
     <w:nsid w:val="34916941"/>
     <w:multiLevelType w:val="hybridMultilevel"/>
     <w:tmpl w:val="7CF8C360"/>
@@ -28774,7 +28756,7 @@
       </w:rPr>
     </w:lvl>
   </w:abstractNum>
-  <w:abstractNum w:abstractNumId="75" w15:restartNumberingAfterBreak="0">
+  <w:abstractNum w:abstractNumId="76" w15:restartNumberingAfterBreak="0">
     <w:nsid w:val="35D73D73"/>
     <w:multiLevelType w:val="multilevel"/>
     <w:tmpl w:val="2512A83E"/>
@@ -28923,7 +28905,7 @@
       </w:rPr>
     </w:lvl>
   </w:abstractNum>
-  <w:abstractNum w:abstractNumId="76" w15:restartNumberingAfterBreak="0">
+  <w:abstractNum w:abstractNumId="77" w15:restartNumberingAfterBreak="0">
     <w:nsid w:val="36EB2608"/>
     <w:multiLevelType w:val="hybridMultilevel"/>
     <w:tmpl w:val="97CA8810"/>
@@ -29036,7 +29018,7 @@
       </w:rPr>
     </w:lvl>
   </w:abstractNum>
-  <w:abstractNum w:abstractNumId="77" w15:restartNumberingAfterBreak="0">
+  <w:abstractNum w:abstractNumId="78" w15:restartNumberingAfterBreak="0">
     <w:nsid w:val="384C72C2"/>
     <w:multiLevelType w:val="multilevel"/>
     <w:tmpl w:val="29FAD89C"/>
@@ -29185,7 +29167,7 @@
       </w:rPr>
     </w:lvl>
   </w:abstractNum>
-  <w:abstractNum w:abstractNumId="78" w15:restartNumberingAfterBreak="0">
+  <w:abstractNum w:abstractNumId="79" w15:restartNumberingAfterBreak="0">
     <w:nsid w:val="39AB118E"/>
     <w:multiLevelType w:val="hybridMultilevel"/>
     <w:tmpl w:val="58EA925C"/>
@@ -29298,7 +29280,7 @@
       </w:rPr>
     </w:lvl>
   </w:abstractNum>
-  <w:abstractNum w:abstractNumId="79" w15:restartNumberingAfterBreak="0">
+  <w:abstractNum w:abstractNumId="80" w15:restartNumberingAfterBreak="0">
     <w:nsid w:val="39DF6D63"/>
     <w:multiLevelType w:val="multilevel"/>
     <w:tmpl w:val="9AF4127E"/>
@@ -29447,7 +29429,7 @@
       </w:rPr>
     </w:lvl>
   </w:abstractNum>
-  <w:abstractNum w:abstractNumId="80" w15:restartNumberingAfterBreak="0">
+  <w:abstractNum w:abstractNumId="81" w15:restartNumberingAfterBreak="0">
     <w:nsid w:val="3A7D0A44"/>
     <w:multiLevelType w:val="multilevel"/>
     <w:tmpl w:val="FF98EFEA"/>
@@ -29458,9 +29440,9 @@
       <w:lvlJc w:val="left"/>
       <w:pPr>
         <w:tabs>
-          <w:tab w:val="num" w:pos="720"/>
-        </w:tabs>
-        <w:ind w:left="720" w:hanging="360"/>
+          <w:tab w:val="num" w:pos="1080"/>
+        </w:tabs>
+        <w:ind w:left="1080" w:hanging="360"/>
       </w:pPr>
       <w:rPr>
         <w:rFonts w:ascii="Symbol" w:hAnsi="Symbol" w:hint="default"/>
@@ -29474,9 +29456,9 @@
       <w:lvlJc w:val="left"/>
       <w:pPr>
         <w:tabs>
-          <w:tab w:val="num" w:pos="1440"/>
-        </w:tabs>
-        <w:ind w:left="1440" w:hanging="360"/>
+          <w:tab w:val="num" w:pos="1800"/>
+        </w:tabs>
+        <w:ind w:left="1800" w:hanging="360"/>
       </w:pPr>
       <w:rPr>
         <w:rFonts w:ascii="Courier New" w:hAnsi="Courier New" w:hint="default"/>
@@ -29490,9 +29472,9 @@
       <w:lvlJc w:val="left"/>
       <w:pPr>
         <w:tabs>
-          <w:tab w:val="num" w:pos="2160"/>
-        </w:tabs>
-        <w:ind w:left="2160" w:hanging="360"/>
+          <w:tab w:val="num" w:pos="2520"/>
+        </w:tabs>
+        <w:ind w:left="2520" w:hanging="360"/>
       </w:pPr>
       <w:rPr>
         <w:rFonts w:ascii="Wingdings" w:hAnsi="Wingdings" w:hint="default"/>
@@ -29506,9 +29488,9 @@
       <w:lvlJc w:val="left"/>
       <w:pPr>
         <w:tabs>
-          <w:tab w:val="num" w:pos="2880"/>
-        </w:tabs>
-        <w:ind w:left="2880" w:hanging="360"/>
+          <w:tab w:val="num" w:pos="3240"/>
+        </w:tabs>
+        <w:ind w:left="3240" w:hanging="360"/>
       </w:pPr>
       <w:rPr>
         <w:rFonts w:ascii="Wingdings" w:hAnsi="Wingdings" w:hint="default"/>
@@ -29522,9 +29504,9 @@
       <w:lvlJc w:val="left"/>
       <w:pPr>
         <w:tabs>
-          <w:tab w:val="num" w:pos="3600"/>
-        </w:tabs>
-        <w:ind w:left="3600" w:hanging="360"/>
+          <w:tab w:val="num" w:pos="3960"/>
+        </w:tabs>
+        <w:ind w:left="3960" w:hanging="360"/>
       </w:pPr>
       <w:rPr>
         <w:rFonts w:ascii="Wingdings" w:hAnsi="Wingdings" w:hint="default"/>
@@ -29538,9 +29520,9 @@
       <w:lvlJc w:val="left"/>
       <w:pPr>
         <w:tabs>
-          <w:tab w:val="num" w:pos="4320"/>
-        </w:tabs>
-        <w:ind w:left="4320" w:hanging="360"/>
+          <w:tab w:val="num" w:pos="4680"/>
+        </w:tabs>
+        <w:ind w:left="4680" w:hanging="360"/>
       </w:pPr>
       <w:rPr>
         <w:rFonts w:ascii="Wingdings" w:hAnsi="Wingdings" w:hint="default"/>
@@ -29554,9 +29536,9 @@
       <w:lvlJc w:val="left"/>
       <w:pPr>
         <w:tabs>
-          <w:tab w:val="num" w:pos="5040"/>
-        </w:tabs>
-        <w:ind w:left="5040" w:hanging="360"/>
+          <w:tab w:val="num" w:pos="5400"/>
+        </w:tabs>
+        <w:ind w:left="5400" w:hanging="360"/>
       </w:pPr>
       <w:rPr>
         <w:rFonts w:ascii="Wingdings" w:hAnsi="Wingdings" w:hint="default"/>
@@ -29570,9 +29552,9 @@
       <w:lvlJc w:val="left"/>
       <w:pPr>
         <w:tabs>
-          <w:tab w:val="num" w:pos="5760"/>
-        </w:tabs>
-        <w:ind w:left="5760" w:hanging="360"/>
+          <w:tab w:val="num" w:pos="6120"/>
+        </w:tabs>
+        <w:ind w:left="6120" w:hanging="360"/>
       </w:pPr>
       <w:rPr>
         <w:rFonts w:ascii="Wingdings" w:hAnsi="Wingdings" w:hint="default"/>
@@ -29586,9 +29568,9 @@
       <w:lvlJc w:val="left"/>
       <w:pPr>
         <w:tabs>
-          <w:tab w:val="num" w:pos="6480"/>
-        </w:tabs>
-        <w:ind w:left="6480" w:hanging="360"/>
+          <w:tab w:val="num" w:pos="6840"/>
+        </w:tabs>
+        <w:ind w:left="6840" w:hanging="360"/>
       </w:pPr>
       <w:rPr>
         <w:rFonts w:ascii="Wingdings" w:hAnsi="Wingdings" w:hint="default"/>
@@ -29596,7 +29578,7 @@
       </w:rPr>
     </w:lvl>
   </w:abstractNum>
-  <w:abstractNum w:abstractNumId="81" w15:restartNumberingAfterBreak="0">
+  <w:abstractNum w:abstractNumId="82" w15:restartNumberingAfterBreak="0">
     <w:nsid w:val="3AB0254D"/>
     <w:multiLevelType w:val="hybridMultilevel"/>
     <w:tmpl w:val="C0B08FE2"/>
@@ -29709,7 +29691,7 @@
       </w:rPr>
     </w:lvl>
   </w:abstractNum>
-  <w:abstractNum w:abstractNumId="82" w15:restartNumberingAfterBreak="0">
+  <w:abstractNum w:abstractNumId="83" w15:restartNumberingAfterBreak="0">
     <w:nsid w:val="3B4B7CCF"/>
     <w:multiLevelType w:val="multilevel"/>
     <w:tmpl w:val="AE325F46"/>
@@ -29858,7 +29840,7 @@
       </w:rPr>
     </w:lvl>
   </w:abstractNum>
-  <w:abstractNum w:abstractNumId="83" w15:restartNumberingAfterBreak="0">
+  <w:abstractNum w:abstractNumId="84" w15:restartNumberingAfterBreak="0">
     <w:nsid w:val="3CD16AE8"/>
     <w:multiLevelType w:val="multilevel"/>
     <w:tmpl w:val="11CC317A"/>
@@ -30003,7 +29985,7 @@
       </w:rPr>
     </w:lvl>
   </w:abstractNum>
-  <w:abstractNum w:abstractNumId="84" w15:restartNumberingAfterBreak="0">
+  <w:abstractNum w:abstractNumId="85" w15:restartNumberingAfterBreak="0">
     <w:nsid w:val="3D0246D8"/>
     <w:multiLevelType w:val="multilevel"/>
     <w:tmpl w:val="447809C0"/>
@@ -30124,7 +30106,7 @@
       </w:pPr>
     </w:lvl>
   </w:abstractNum>
-  <w:abstractNum w:abstractNumId="85" w15:restartNumberingAfterBreak="0">
+  <w:abstractNum w:abstractNumId="86" w15:restartNumberingAfterBreak="0">
     <w:nsid w:val="3E423DBB"/>
     <w:multiLevelType w:val="multilevel"/>
     <w:tmpl w:val="020243B0"/>
@@ -30273,7 +30255,7 @@
       </w:rPr>
     </w:lvl>
   </w:abstractNum>
-  <w:abstractNum w:abstractNumId="86" w15:restartNumberingAfterBreak="0">
+  <w:abstractNum w:abstractNumId="87" w15:restartNumberingAfterBreak="0">
     <w:nsid w:val="3E6A18E2"/>
     <w:multiLevelType w:val="hybridMultilevel"/>
     <w:tmpl w:val="735AB4EE"/>
@@ -30386,7 +30368,7 @@
       </w:rPr>
     </w:lvl>
   </w:abstractNum>
-  <w:abstractNum w:abstractNumId="87" w15:restartNumberingAfterBreak="0">
+  <w:abstractNum w:abstractNumId="88" w15:restartNumberingAfterBreak="0">
     <w:nsid w:val="40786C63"/>
     <w:multiLevelType w:val="multilevel"/>
     <w:tmpl w:val="BAA28090"/>
@@ -30535,7 +30517,7 @@
       </w:rPr>
     </w:lvl>
   </w:abstractNum>
-  <w:abstractNum w:abstractNumId="88" w15:restartNumberingAfterBreak="0">
+  <w:abstractNum w:abstractNumId="89" w15:restartNumberingAfterBreak="0">
     <w:nsid w:val="41552CD7"/>
     <w:multiLevelType w:val="hybridMultilevel"/>
     <w:tmpl w:val="0D7EE590"/>
@@ -30648,7 +30630,7 @@
       </w:rPr>
     </w:lvl>
   </w:abstractNum>
-  <w:abstractNum w:abstractNumId="89" w15:restartNumberingAfterBreak="0">
+  <w:abstractNum w:abstractNumId="90" w15:restartNumberingAfterBreak="0">
     <w:nsid w:val="42823EAC"/>
     <w:multiLevelType w:val="multilevel"/>
     <w:tmpl w:val="29FAD89C"/>
@@ -30797,7 +30779,7 @@
       </w:rPr>
     </w:lvl>
   </w:abstractNum>
-  <w:abstractNum w:abstractNumId="90" w15:restartNumberingAfterBreak="0">
+  <w:abstractNum w:abstractNumId="91" w15:restartNumberingAfterBreak="0">
     <w:nsid w:val="43765184"/>
     <w:multiLevelType w:val="hybridMultilevel"/>
     <w:tmpl w:val="07023906"/>
@@ -30910,7 +30892,7 @@
       </w:rPr>
     </w:lvl>
   </w:abstractNum>
-  <w:abstractNum w:abstractNumId="91" w15:restartNumberingAfterBreak="0">
+  <w:abstractNum w:abstractNumId="92" w15:restartNumberingAfterBreak="0">
     <w:nsid w:val="440C449E"/>
     <w:multiLevelType w:val="multilevel"/>
     <w:tmpl w:val="2C3EBAA0"/>
@@ -31059,7 +31041,7 @@
       </w:rPr>
     </w:lvl>
   </w:abstractNum>
-  <w:abstractNum w:abstractNumId="92" w15:restartNumberingAfterBreak="0">
+  <w:abstractNum w:abstractNumId="93" w15:restartNumberingAfterBreak="0">
     <w:nsid w:val="448D1EB9"/>
     <w:multiLevelType w:val="multilevel"/>
     <w:tmpl w:val="9934CDC6"/>
@@ -31181,10 +31163,10 @@
       </w:rPr>
     </w:lvl>
   </w:abstractNum>
-  <w:abstractNum w:abstractNumId="93" w15:restartNumberingAfterBreak="0">
+  <w:abstractNum w:abstractNumId="94" w15:restartNumberingAfterBreak="0">
     <w:nsid w:val="453242AF"/>
     <w:multiLevelType w:val="hybridMultilevel"/>
-    <w:tmpl w:val="E6CA6574"/>
+    <w:tmpl w:val="D62CF46A"/>
     <w:lvl w:ilvl="0" w:tplc="38090001">
       <w:start w:val="1"/>
       <w:numFmt w:val="bullet"/>
@@ -31294,7 +31276,7 @@
       </w:rPr>
     </w:lvl>
   </w:abstractNum>
-  <w:abstractNum w:abstractNumId="94" w15:restartNumberingAfterBreak="0">
+  <w:abstractNum w:abstractNumId="95" w15:restartNumberingAfterBreak="0">
     <w:nsid w:val="459D64B1"/>
     <w:multiLevelType w:val="multilevel"/>
     <w:tmpl w:val="5E76388E"/>
@@ -31443,7 +31425,7 @@
       </w:rPr>
     </w:lvl>
   </w:abstractNum>
-  <w:abstractNum w:abstractNumId="95" w15:restartNumberingAfterBreak="0">
+  <w:abstractNum w:abstractNumId="96" w15:restartNumberingAfterBreak="0">
     <w:nsid w:val="46672EF9"/>
     <w:multiLevelType w:val="hybridMultilevel"/>
     <w:tmpl w:val="5F7C93F0"/>
@@ -31556,7 +31538,7 @@
       </w:rPr>
     </w:lvl>
   </w:abstractNum>
-  <w:abstractNum w:abstractNumId="96" w15:restartNumberingAfterBreak="0">
+  <w:abstractNum w:abstractNumId="97" w15:restartNumberingAfterBreak="0">
     <w:nsid w:val="46B00387"/>
     <w:multiLevelType w:val="hybridMultilevel"/>
     <w:tmpl w:val="1C2E8756"/>
@@ -31669,7 +31651,7 @@
       </w:rPr>
     </w:lvl>
   </w:abstractNum>
-  <w:abstractNum w:abstractNumId="97" w15:restartNumberingAfterBreak="0">
+  <w:abstractNum w:abstractNumId="98" w15:restartNumberingAfterBreak="0">
     <w:nsid w:val="49312DC1"/>
     <w:multiLevelType w:val="hybridMultilevel"/>
     <w:tmpl w:val="187A6F9C"/>
@@ -31782,7 +31764,7 @@
       </w:rPr>
     </w:lvl>
   </w:abstractNum>
-  <w:abstractNum w:abstractNumId="98" w15:restartNumberingAfterBreak="0">
+  <w:abstractNum w:abstractNumId="99" w15:restartNumberingAfterBreak="0">
     <w:nsid w:val="49D8294D"/>
     <w:multiLevelType w:val="multilevel"/>
     <w:tmpl w:val="76BA21B0"/>
@@ -31899,7 +31881,7 @@
       </w:pPr>
     </w:lvl>
   </w:abstractNum>
-  <w:abstractNum w:abstractNumId="99" w15:restartNumberingAfterBreak="0">
+  <w:abstractNum w:abstractNumId="100" w15:restartNumberingAfterBreak="0">
     <w:nsid w:val="49EE7B6A"/>
     <w:multiLevelType w:val="hybridMultilevel"/>
     <w:tmpl w:val="3E26B162"/>
@@ -32012,7 +31994,7 @@
       </w:rPr>
     </w:lvl>
   </w:abstractNum>
-  <w:abstractNum w:abstractNumId="100" w15:restartNumberingAfterBreak="0">
+  <w:abstractNum w:abstractNumId="101" w15:restartNumberingAfterBreak="0">
     <w:nsid w:val="4A7E0569"/>
     <w:multiLevelType w:val="hybridMultilevel"/>
     <w:tmpl w:val="9F945C8C"/>
@@ -32125,7 +32107,7 @@
       </w:rPr>
     </w:lvl>
   </w:abstractNum>
-  <w:abstractNum w:abstractNumId="101" w15:restartNumberingAfterBreak="0">
+  <w:abstractNum w:abstractNumId="102" w15:restartNumberingAfterBreak="0">
     <w:nsid w:val="4B123585"/>
     <w:multiLevelType w:val="hybridMultilevel"/>
     <w:tmpl w:val="B5C4A43A"/>
@@ -32238,7 +32220,7 @@
       </w:rPr>
     </w:lvl>
   </w:abstractNum>
-  <w:abstractNum w:abstractNumId="102" w15:restartNumberingAfterBreak="0">
+  <w:abstractNum w:abstractNumId="103" w15:restartNumberingAfterBreak="0">
     <w:nsid w:val="4BD038D1"/>
     <w:multiLevelType w:val="multilevel"/>
     <w:tmpl w:val="F118CABE"/>
@@ -32387,7 +32369,7 @@
       </w:rPr>
     </w:lvl>
   </w:abstractNum>
-  <w:abstractNum w:abstractNumId="103" w15:restartNumberingAfterBreak="0">
+  <w:abstractNum w:abstractNumId="104" w15:restartNumberingAfterBreak="0">
     <w:nsid w:val="4BFE22D1"/>
     <w:multiLevelType w:val="multilevel"/>
     <w:tmpl w:val="E6249552"/>
@@ -32536,7 +32518,7 @@
       </w:rPr>
     </w:lvl>
   </w:abstractNum>
-  <w:abstractNum w:abstractNumId="104" w15:restartNumberingAfterBreak="0">
+  <w:abstractNum w:abstractNumId="105" w15:restartNumberingAfterBreak="0">
     <w:nsid w:val="4CD26A64"/>
     <w:multiLevelType w:val="hybridMultilevel"/>
     <w:tmpl w:val="900A6706"/>
@@ -32649,7 +32631,7 @@
       </w:rPr>
     </w:lvl>
   </w:abstractNum>
-  <w:abstractNum w:abstractNumId="105" w15:restartNumberingAfterBreak="0">
+  <w:abstractNum w:abstractNumId="106" w15:restartNumberingAfterBreak="0">
     <w:nsid w:val="4DA61EEA"/>
     <w:multiLevelType w:val="multilevel"/>
     <w:tmpl w:val="435EEB6C"/>
@@ -32798,7 +32780,7 @@
       </w:rPr>
     </w:lvl>
   </w:abstractNum>
-  <w:abstractNum w:abstractNumId="106" w15:restartNumberingAfterBreak="0">
+  <w:abstractNum w:abstractNumId="107" w15:restartNumberingAfterBreak="0">
     <w:nsid w:val="4F924A10"/>
     <w:multiLevelType w:val="hybridMultilevel"/>
     <w:tmpl w:val="29E8217A"/>
@@ -32911,7 +32893,7 @@
       </w:rPr>
     </w:lvl>
   </w:abstractNum>
-  <w:abstractNum w:abstractNumId="107" w15:restartNumberingAfterBreak="0">
+  <w:abstractNum w:abstractNumId="108" w15:restartNumberingAfterBreak="0">
     <w:nsid w:val="4FC91A89"/>
     <w:multiLevelType w:val="hybridMultilevel"/>
     <w:tmpl w:val="53BA5DC8"/>
@@ -33024,7 +33006,7 @@
       </w:rPr>
     </w:lvl>
   </w:abstractNum>
-  <w:abstractNum w:abstractNumId="108" w15:restartNumberingAfterBreak="0">
+  <w:abstractNum w:abstractNumId="109" w15:restartNumberingAfterBreak="0">
     <w:nsid w:val="522B09DF"/>
     <w:multiLevelType w:val="multilevel"/>
     <w:tmpl w:val="D06AF006"/>
@@ -33173,7 +33155,7 @@
       </w:rPr>
     </w:lvl>
   </w:abstractNum>
-  <w:abstractNum w:abstractNumId="109" w15:restartNumberingAfterBreak="0">
+  <w:abstractNum w:abstractNumId="110" w15:restartNumberingAfterBreak="0">
     <w:nsid w:val="5343092D"/>
     <w:multiLevelType w:val="hybridMultilevel"/>
     <w:tmpl w:val="7A22F848"/>
@@ -33286,7 +33268,7 @@
       </w:rPr>
     </w:lvl>
   </w:abstractNum>
-  <w:abstractNum w:abstractNumId="110" w15:restartNumberingAfterBreak="0">
+  <w:abstractNum w:abstractNumId="111" w15:restartNumberingAfterBreak="0">
     <w:nsid w:val="535C4553"/>
     <w:multiLevelType w:val="hybridMultilevel"/>
     <w:tmpl w:val="1338C3F6"/>
@@ -33399,7 +33381,7 @@
       </w:rPr>
     </w:lvl>
   </w:abstractNum>
-  <w:abstractNum w:abstractNumId="111" w15:restartNumberingAfterBreak="0">
+  <w:abstractNum w:abstractNumId="112" w15:restartNumberingAfterBreak="0">
     <w:nsid w:val="537A41E6"/>
     <w:multiLevelType w:val="multilevel"/>
     <w:tmpl w:val="A2C4E7B8"/>
@@ -33548,7 +33530,7 @@
       </w:rPr>
     </w:lvl>
   </w:abstractNum>
-  <w:abstractNum w:abstractNumId="112" w15:restartNumberingAfterBreak="0">
+  <w:abstractNum w:abstractNumId="113" w15:restartNumberingAfterBreak="0">
     <w:nsid w:val="53912832"/>
     <w:multiLevelType w:val="hybridMultilevel"/>
     <w:tmpl w:val="61D2141C"/>
@@ -33661,7 +33643,7 @@
       </w:rPr>
     </w:lvl>
   </w:abstractNum>
-  <w:abstractNum w:abstractNumId="113" w15:restartNumberingAfterBreak="0">
+  <w:abstractNum w:abstractNumId="114" w15:restartNumberingAfterBreak="0">
     <w:nsid w:val="53F76F08"/>
     <w:multiLevelType w:val="multilevel"/>
     <w:tmpl w:val="9030280A"/>
@@ -33774,7 +33756,7 @@
       </w:pPr>
     </w:lvl>
   </w:abstractNum>
-  <w:abstractNum w:abstractNumId="114" w15:restartNumberingAfterBreak="0">
+  <w:abstractNum w:abstractNumId="115" w15:restartNumberingAfterBreak="0">
     <w:nsid w:val="54307A53"/>
     <w:multiLevelType w:val="hybridMultilevel"/>
     <w:tmpl w:val="B7ACE3C8"/>
@@ -33887,7 +33869,7 @@
       </w:rPr>
     </w:lvl>
   </w:abstractNum>
-  <w:abstractNum w:abstractNumId="115" w15:restartNumberingAfterBreak="0">
+  <w:abstractNum w:abstractNumId="116" w15:restartNumberingAfterBreak="0">
     <w:nsid w:val="54B86557"/>
     <w:multiLevelType w:val="multilevel"/>
     <w:tmpl w:val="76BA21B0"/>
@@ -34004,7 +33986,7 @@
       </w:pPr>
     </w:lvl>
   </w:abstractNum>
-  <w:abstractNum w:abstractNumId="116" w15:restartNumberingAfterBreak="0">
+  <w:abstractNum w:abstractNumId="117" w15:restartNumberingAfterBreak="0">
     <w:nsid w:val="560B1B0C"/>
     <w:multiLevelType w:val="hybridMultilevel"/>
     <w:tmpl w:val="7D1AE066"/>
@@ -34117,7 +34099,7 @@
       </w:rPr>
     </w:lvl>
   </w:abstractNum>
-  <w:abstractNum w:abstractNumId="117" w15:restartNumberingAfterBreak="0">
+  <w:abstractNum w:abstractNumId="118" w15:restartNumberingAfterBreak="0">
     <w:nsid w:val="590C64B9"/>
     <w:multiLevelType w:val="multilevel"/>
     <w:tmpl w:val="C15A46EC"/>
@@ -34266,7 +34248,7 @@
       </w:rPr>
     </w:lvl>
   </w:abstractNum>
-  <w:abstractNum w:abstractNumId="118" w15:restartNumberingAfterBreak="0">
+  <w:abstractNum w:abstractNumId="119" w15:restartNumberingAfterBreak="0">
     <w:nsid w:val="596C484B"/>
     <w:multiLevelType w:val="hybridMultilevel"/>
     <w:tmpl w:val="60145F7A"/>
@@ -34379,7 +34361,7 @@
       </w:rPr>
     </w:lvl>
   </w:abstractNum>
-  <w:abstractNum w:abstractNumId="119" w15:restartNumberingAfterBreak="0">
+  <w:abstractNum w:abstractNumId="120" w15:restartNumberingAfterBreak="0">
     <w:nsid w:val="59B8360B"/>
     <w:multiLevelType w:val="multilevel"/>
     <w:tmpl w:val="F85460E6"/>
@@ -34528,7 +34510,7 @@
       </w:rPr>
     </w:lvl>
   </w:abstractNum>
-  <w:abstractNum w:abstractNumId="120" w15:restartNumberingAfterBreak="0">
+  <w:abstractNum w:abstractNumId="121" w15:restartNumberingAfterBreak="0">
     <w:nsid w:val="5AC45C76"/>
     <w:multiLevelType w:val="hybridMultilevel"/>
     <w:tmpl w:val="DCDEDE90"/>
@@ -34641,7 +34623,7 @@
       </w:rPr>
     </w:lvl>
   </w:abstractNum>
-  <w:abstractNum w:abstractNumId="121" w15:restartNumberingAfterBreak="0">
+  <w:abstractNum w:abstractNumId="122" w15:restartNumberingAfterBreak="0">
     <w:nsid w:val="5AD74426"/>
     <w:multiLevelType w:val="multilevel"/>
     <w:tmpl w:val="61DA6ED0"/>
@@ -34790,7 +34772,7 @@
       </w:rPr>
     </w:lvl>
   </w:abstractNum>
-  <w:abstractNum w:abstractNumId="122" w15:restartNumberingAfterBreak="0">
+  <w:abstractNum w:abstractNumId="123" w15:restartNumberingAfterBreak="0">
     <w:nsid w:val="5BFB7FEB"/>
     <w:multiLevelType w:val="hybridMultilevel"/>
     <w:tmpl w:val="3E1E7270"/>
@@ -34903,7 +34885,7 @@
       </w:rPr>
     </w:lvl>
   </w:abstractNum>
-  <w:abstractNum w:abstractNumId="123" w15:restartNumberingAfterBreak="0">
+  <w:abstractNum w:abstractNumId="124" w15:restartNumberingAfterBreak="0">
     <w:nsid w:val="5E4E2B07"/>
     <w:multiLevelType w:val="multilevel"/>
     <w:tmpl w:val="DB54AD8E"/>
@@ -35020,7 +35002,7 @@
       </w:pPr>
     </w:lvl>
   </w:abstractNum>
-  <w:abstractNum w:abstractNumId="124" w15:restartNumberingAfterBreak="0">
+  <w:abstractNum w:abstractNumId="125" w15:restartNumberingAfterBreak="0">
     <w:nsid w:val="5EBB00B8"/>
     <w:multiLevelType w:val="multilevel"/>
     <w:tmpl w:val="88268216"/>
@@ -35141,7 +35123,7 @@
       </w:pPr>
     </w:lvl>
   </w:abstractNum>
-  <w:abstractNum w:abstractNumId="125" w15:restartNumberingAfterBreak="0">
+  <w:abstractNum w:abstractNumId="126" w15:restartNumberingAfterBreak="0">
     <w:nsid w:val="5EE94C22"/>
     <w:multiLevelType w:val="hybridMultilevel"/>
     <w:tmpl w:val="D13EC8C4"/>
@@ -35254,7 +35236,7 @@
       </w:rPr>
     </w:lvl>
   </w:abstractNum>
-  <w:abstractNum w:abstractNumId="126" w15:restartNumberingAfterBreak="0">
+  <w:abstractNum w:abstractNumId="127" w15:restartNumberingAfterBreak="0">
     <w:nsid w:val="60903885"/>
     <w:multiLevelType w:val="multilevel"/>
     <w:tmpl w:val="15A01728"/>
@@ -35403,7 +35385,7 @@
       </w:rPr>
     </w:lvl>
   </w:abstractNum>
-  <w:abstractNum w:abstractNumId="127" w15:restartNumberingAfterBreak="0">
+  <w:abstractNum w:abstractNumId="128" w15:restartNumberingAfterBreak="0">
     <w:nsid w:val="60F72616"/>
     <w:multiLevelType w:val="multilevel"/>
     <w:tmpl w:val="C8145302"/>
@@ -35552,7 +35534,7 @@
       </w:rPr>
     </w:lvl>
   </w:abstractNum>
-  <w:abstractNum w:abstractNumId="128" w15:restartNumberingAfterBreak="0">
+  <w:abstractNum w:abstractNumId="129" w15:restartNumberingAfterBreak="0">
     <w:nsid w:val="61AC3D3E"/>
     <w:multiLevelType w:val="multilevel"/>
     <w:tmpl w:val="8468024E"/>
@@ -35701,7 +35683,7 @@
       </w:rPr>
     </w:lvl>
   </w:abstractNum>
-  <w:abstractNum w:abstractNumId="129" w15:restartNumberingAfterBreak="0">
+  <w:abstractNum w:abstractNumId="130" w15:restartNumberingAfterBreak="0">
     <w:nsid w:val="61B7705E"/>
     <w:multiLevelType w:val="multilevel"/>
     <w:tmpl w:val="24F8AFB8"/>
@@ -35850,7 +35832,7 @@
       </w:rPr>
     </w:lvl>
   </w:abstractNum>
-  <w:abstractNum w:abstractNumId="130" w15:restartNumberingAfterBreak="0">
+  <w:abstractNum w:abstractNumId="131" w15:restartNumberingAfterBreak="0">
     <w:nsid w:val="623962F7"/>
     <w:multiLevelType w:val="hybridMultilevel"/>
     <w:tmpl w:val="C0EE0F7E"/>
@@ -35963,7 +35945,7 @@
       </w:rPr>
     </w:lvl>
   </w:abstractNum>
-  <w:abstractNum w:abstractNumId="131" w15:restartNumberingAfterBreak="0">
+  <w:abstractNum w:abstractNumId="132" w15:restartNumberingAfterBreak="0">
     <w:nsid w:val="64224A87"/>
     <w:multiLevelType w:val="hybridMultilevel"/>
     <w:tmpl w:val="E9FACB56"/>
@@ -36076,7 +36058,7 @@
       </w:rPr>
     </w:lvl>
   </w:abstractNum>
-  <w:abstractNum w:abstractNumId="132" w15:restartNumberingAfterBreak="0">
+  <w:abstractNum w:abstractNumId="133" w15:restartNumberingAfterBreak="0">
     <w:nsid w:val="65CE65D2"/>
     <w:multiLevelType w:val="multilevel"/>
     <w:tmpl w:val="0CCC3B2E"/>
@@ -36189,7 +36171,7 @@
       </w:rPr>
     </w:lvl>
   </w:abstractNum>
-  <w:abstractNum w:abstractNumId="133" w15:restartNumberingAfterBreak="0">
+  <w:abstractNum w:abstractNumId="134" w15:restartNumberingAfterBreak="0">
     <w:nsid w:val="660D48A4"/>
     <w:multiLevelType w:val="hybridMultilevel"/>
     <w:tmpl w:val="08527D88"/>
@@ -36302,7 +36284,7 @@
       </w:rPr>
     </w:lvl>
   </w:abstractNum>
-  <w:abstractNum w:abstractNumId="134" w15:restartNumberingAfterBreak="0">
+  <w:abstractNum w:abstractNumId="135" w15:restartNumberingAfterBreak="0">
     <w:nsid w:val="669E136E"/>
     <w:multiLevelType w:val="multilevel"/>
     <w:tmpl w:val="0409001F"/>
@@ -36391,7 +36373,7 @@
       </w:pPr>
     </w:lvl>
   </w:abstractNum>
-  <w:abstractNum w:abstractNumId="135" w15:restartNumberingAfterBreak="0">
+  <w:abstractNum w:abstractNumId="136" w15:restartNumberingAfterBreak="0">
     <w:nsid w:val="673413E5"/>
     <w:multiLevelType w:val="hybridMultilevel"/>
     <w:tmpl w:val="D8B414B0"/>
@@ -36504,7 +36486,7 @@
       </w:rPr>
     </w:lvl>
   </w:abstractNum>
-  <w:abstractNum w:abstractNumId="136" w15:restartNumberingAfterBreak="0">
+  <w:abstractNum w:abstractNumId="137" w15:restartNumberingAfterBreak="0">
     <w:nsid w:val="67364104"/>
     <w:multiLevelType w:val="hybridMultilevel"/>
     <w:tmpl w:val="29AE6496"/>
@@ -36593,7 +36575,7 @@
       </w:pPr>
     </w:lvl>
   </w:abstractNum>
-  <w:abstractNum w:abstractNumId="137" w15:restartNumberingAfterBreak="0">
+  <w:abstractNum w:abstractNumId="138" w15:restartNumberingAfterBreak="0">
     <w:nsid w:val="67377AB8"/>
     <w:multiLevelType w:val="hybridMultilevel"/>
     <w:tmpl w:val="71A8BC38"/>
@@ -36679,7 +36661,7 @@
       </w:pPr>
     </w:lvl>
   </w:abstractNum>
-  <w:abstractNum w:abstractNumId="138" w15:restartNumberingAfterBreak="0">
+  <w:abstractNum w:abstractNumId="139" w15:restartNumberingAfterBreak="0">
     <w:nsid w:val="67DD5203"/>
     <w:multiLevelType w:val="hybridMultilevel"/>
     <w:tmpl w:val="C5C46890"/>
@@ -36792,7 +36774,7 @@
       </w:rPr>
     </w:lvl>
   </w:abstractNum>
-  <w:abstractNum w:abstractNumId="139" w15:restartNumberingAfterBreak="0">
+  <w:abstractNum w:abstractNumId="140" w15:restartNumberingAfterBreak="0">
     <w:nsid w:val="68D21C5E"/>
     <w:multiLevelType w:val="hybridMultilevel"/>
     <w:tmpl w:val="ED5C7460"/>
@@ -36905,7 +36887,7 @@
       </w:rPr>
     </w:lvl>
   </w:abstractNum>
-  <w:abstractNum w:abstractNumId="140" w15:restartNumberingAfterBreak="0">
+  <w:abstractNum w:abstractNumId="141" w15:restartNumberingAfterBreak="0">
     <w:nsid w:val="692C7970"/>
     <w:multiLevelType w:val="multilevel"/>
     <w:tmpl w:val="35F2FFD0"/>
@@ -37054,7 +37036,7 @@
       </w:rPr>
     </w:lvl>
   </w:abstractNum>
-  <w:abstractNum w:abstractNumId="141" w15:restartNumberingAfterBreak="0">
+  <w:abstractNum w:abstractNumId="142" w15:restartNumberingAfterBreak="0">
     <w:nsid w:val="6A97640D"/>
     <w:multiLevelType w:val="hybridMultilevel"/>
     <w:tmpl w:val="0E16A8B8"/>
@@ -37167,7 +37149,7 @@
       </w:rPr>
     </w:lvl>
   </w:abstractNum>
-  <w:abstractNum w:abstractNumId="142" w15:restartNumberingAfterBreak="0">
+  <w:abstractNum w:abstractNumId="143" w15:restartNumberingAfterBreak="0">
     <w:nsid w:val="6B207DE2"/>
     <w:multiLevelType w:val="hybridMultilevel"/>
     <w:tmpl w:val="3538132C"/>
@@ -37280,7 +37262,7 @@
       </w:rPr>
     </w:lvl>
   </w:abstractNum>
-  <w:abstractNum w:abstractNumId="143" w15:restartNumberingAfterBreak="0">
+  <w:abstractNum w:abstractNumId="144" w15:restartNumberingAfterBreak="0">
     <w:nsid w:val="6CA71196"/>
     <w:multiLevelType w:val="hybridMultilevel"/>
     <w:tmpl w:val="C4187A20"/>
@@ -37393,7 +37375,7 @@
       </w:rPr>
     </w:lvl>
   </w:abstractNum>
-  <w:abstractNum w:abstractNumId="144" w15:restartNumberingAfterBreak="0">
+  <w:abstractNum w:abstractNumId="145" w15:restartNumberingAfterBreak="0">
     <w:nsid w:val="6D790EE7"/>
     <w:multiLevelType w:val="multilevel"/>
     <w:tmpl w:val="E098BC96"/>
@@ -37542,7 +37524,7 @@
       </w:rPr>
     </w:lvl>
   </w:abstractNum>
-  <w:abstractNum w:abstractNumId="145" w15:restartNumberingAfterBreak="0">
+  <w:abstractNum w:abstractNumId="146" w15:restartNumberingAfterBreak="0">
     <w:nsid w:val="6F3C2CE9"/>
     <w:multiLevelType w:val="multilevel"/>
     <w:tmpl w:val="46A6CB24"/>
@@ -37687,7 +37669,7 @@
       </w:rPr>
     </w:lvl>
   </w:abstractNum>
-  <w:abstractNum w:abstractNumId="146" w15:restartNumberingAfterBreak="0">
+  <w:abstractNum w:abstractNumId="147" w15:restartNumberingAfterBreak="0">
     <w:nsid w:val="7137152D"/>
     <w:multiLevelType w:val="multilevel"/>
     <w:tmpl w:val="13E6B180"/>
@@ -37836,7 +37818,7 @@
       </w:rPr>
     </w:lvl>
   </w:abstractNum>
-  <w:abstractNum w:abstractNumId="147" w15:restartNumberingAfterBreak="0">
+  <w:abstractNum w:abstractNumId="148" w15:restartNumberingAfterBreak="0">
     <w:nsid w:val="71B15778"/>
     <w:multiLevelType w:val="hybridMultilevel"/>
     <w:tmpl w:val="8E76E0F8"/>
@@ -37925,7 +37907,7 @@
       </w:pPr>
     </w:lvl>
   </w:abstractNum>
-  <w:abstractNum w:abstractNumId="148" w15:restartNumberingAfterBreak="0">
+  <w:abstractNum w:abstractNumId="149" w15:restartNumberingAfterBreak="0">
     <w:nsid w:val="723B0F48"/>
     <w:multiLevelType w:val="hybridMultilevel"/>
     <w:tmpl w:val="01D6B34C"/>
@@ -38038,7 +38020,7 @@
       </w:rPr>
     </w:lvl>
   </w:abstractNum>
-  <w:abstractNum w:abstractNumId="149" w15:restartNumberingAfterBreak="0">
+  <w:abstractNum w:abstractNumId="150" w15:restartNumberingAfterBreak="0">
     <w:nsid w:val="72DB1288"/>
     <w:multiLevelType w:val="multilevel"/>
     <w:tmpl w:val="76BA21B0"/>
@@ -38155,7 +38137,7 @@
       </w:pPr>
     </w:lvl>
   </w:abstractNum>
-  <w:abstractNum w:abstractNumId="150" w15:restartNumberingAfterBreak="0">
+  <w:abstractNum w:abstractNumId="151" w15:restartNumberingAfterBreak="0">
     <w:nsid w:val="731B2331"/>
     <w:multiLevelType w:val="multilevel"/>
     <w:tmpl w:val="AF5275B4"/>
@@ -38304,7 +38286,7 @@
       </w:rPr>
     </w:lvl>
   </w:abstractNum>
-  <w:abstractNum w:abstractNumId="151" w15:restartNumberingAfterBreak="0">
+  <w:abstractNum w:abstractNumId="152" w15:restartNumberingAfterBreak="0">
     <w:nsid w:val="755E62C3"/>
     <w:multiLevelType w:val="hybridMultilevel"/>
     <w:tmpl w:val="3BBC2ED2"/>
@@ -38393,7 +38375,7 @@
       </w:pPr>
     </w:lvl>
   </w:abstractNum>
-  <w:abstractNum w:abstractNumId="152" w15:restartNumberingAfterBreak="0">
+  <w:abstractNum w:abstractNumId="153" w15:restartNumberingAfterBreak="0">
     <w:nsid w:val="7562099B"/>
     <w:multiLevelType w:val="hybridMultilevel"/>
     <w:tmpl w:val="65A035C2"/>
@@ -38506,7 +38488,7 @@
       </w:rPr>
     </w:lvl>
   </w:abstractNum>
-  <w:abstractNum w:abstractNumId="153" w15:restartNumberingAfterBreak="0">
+  <w:abstractNum w:abstractNumId="154" w15:restartNumberingAfterBreak="0">
     <w:nsid w:val="7562120A"/>
     <w:multiLevelType w:val="multilevel"/>
     <w:tmpl w:val="9356AF76"/>
@@ -38655,7 +38637,7 @@
       </w:rPr>
     </w:lvl>
   </w:abstractNum>
-  <w:abstractNum w:abstractNumId="154" w15:restartNumberingAfterBreak="0">
+  <w:abstractNum w:abstractNumId="155" w15:restartNumberingAfterBreak="0">
     <w:nsid w:val="76962DF6"/>
     <w:multiLevelType w:val="multilevel"/>
     <w:tmpl w:val="F11AF2BE"/>
@@ -38804,7 +38786,7 @@
       </w:rPr>
     </w:lvl>
   </w:abstractNum>
-  <w:abstractNum w:abstractNumId="155" w15:restartNumberingAfterBreak="0">
+  <w:abstractNum w:abstractNumId="156" w15:restartNumberingAfterBreak="0">
     <w:nsid w:val="78C5010F"/>
     <w:multiLevelType w:val="hybridMultilevel"/>
     <w:tmpl w:val="ABAC91B6"/>
@@ -38917,7 +38899,7 @@
       </w:rPr>
     </w:lvl>
   </w:abstractNum>
-  <w:abstractNum w:abstractNumId="156" w15:restartNumberingAfterBreak="0">
+  <w:abstractNum w:abstractNumId="157" w15:restartNumberingAfterBreak="0">
     <w:nsid w:val="7957466C"/>
     <w:multiLevelType w:val="multilevel"/>
     <w:tmpl w:val="AD981FEA"/>
@@ -39066,7 +39048,7 @@
       </w:rPr>
     </w:lvl>
   </w:abstractNum>
-  <w:abstractNum w:abstractNumId="157" w15:restartNumberingAfterBreak="0">
+  <w:abstractNum w:abstractNumId="158" w15:restartNumberingAfterBreak="0">
     <w:nsid w:val="79CD72A6"/>
     <w:multiLevelType w:val="multilevel"/>
     <w:tmpl w:val="76BA21B0"/>
@@ -39183,7 +39165,7 @@
       </w:pPr>
     </w:lvl>
   </w:abstractNum>
-  <w:abstractNum w:abstractNumId="158" w15:restartNumberingAfterBreak="0">
+  <w:abstractNum w:abstractNumId="159" w15:restartNumberingAfterBreak="0">
     <w:nsid w:val="7A322CC5"/>
     <w:multiLevelType w:val="hybridMultilevel"/>
     <w:tmpl w:val="782A7310"/>
@@ -39296,7 +39278,7 @@
       </w:rPr>
     </w:lvl>
   </w:abstractNum>
-  <w:abstractNum w:abstractNumId="159" w15:restartNumberingAfterBreak="0">
+  <w:abstractNum w:abstractNumId="160" w15:restartNumberingAfterBreak="0">
     <w:nsid w:val="7AF011D2"/>
     <w:multiLevelType w:val="multilevel"/>
     <w:tmpl w:val="980216CE"/>
@@ -39445,7 +39427,7 @@
       </w:rPr>
     </w:lvl>
   </w:abstractNum>
-  <w:abstractNum w:abstractNumId="160" w15:restartNumberingAfterBreak="0">
+  <w:abstractNum w:abstractNumId="161" w15:restartNumberingAfterBreak="0">
     <w:nsid w:val="7C4233CF"/>
     <w:multiLevelType w:val="multilevel"/>
     <w:tmpl w:val="7E0E7730"/>
@@ -39594,7 +39576,7 @@
       </w:rPr>
     </w:lvl>
   </w:abstractNum>
-  <w:abstractNum w:abstractNumId="161" w15:restartNumberingAfterBreak="0">
+  <w:abstractNum w:abstractNumId="162" w15:restartNumberingAfterBreak="0">
     <w:nsid w:val="7E3B002A"/>
     <w:multiLevelType w:val="hybridMultilevel"/>
     <w:tmpl w:val="0D9C80A4"/>
@@ -39707,7 +39689,7 @@
       </w:rPr>
     </w:lvl>
   </w:abstractNum>
-  <w:abstractNum w:abstractNumId="162" w15:restartNumberingAfterBreak="0">
+  <w:abstractNum w:abstractNumId="163" w15:restartNumberingAfterBreak="0">
     <w:nsid w:val="7E863CF2"/>
     <w:multiLevelType w:val="hybridMultilevel"/>
     <w:tmpl w:val="A992B49E"/>
@@ -39820,7 +39802,7 @@
       </w:rPr>
     </w:lvl>
   </w:abstractNum>
-  <w:abstractNum w:abstractNumId="163" w15:restartNumberingAfterBreak="0">
+  <w:abstractNum w:abstractNumId="164" w15:restartNumberingAfterBreak="0">
     <w:nsid w:val="7EA25F06"/>
     <w:multiLevelType w:val="hybridMultilevel"/>
     <w:tmpl w:val="D990162A"/>
@@ -39933,7 +39915,7 @@
       </w:rPr>
     </w:lvl>
   </w:abstractNum>
-  <w:abstractNum w:abstractNumId="164" w15:restartNumberingAfterBreak="0">
+  <w:abstractNum w:abstractNumId="165" w15:restartNumberingAfterBreak="0">
     <w:nsid w:val="7F135983"/>
     <w:multiLevelType w:val="hybridMultilevel"/>
     <w:tmpl w:val="7D2EB258"/>
@@ -40046,7 +40028,7 @@
       </w:rPr>
     </w:lvl>
   </w:abstractNum>
-  <w:abstractNum w:abstractNumId="165" w15:restartNumberingAfterBreak="0">
+  <w:abstractNum w:abstractNumId="166" w15:restartNumberingAfterBreak="0">
     <w:nsid w:val="7F412E51"/>
     <w:multiLevelType w:val="multilevel"/>
     <w:tmpl w:val="487AF1D4"/>
@@ -40199,22 +40181,22 @@
     <w:abstractNumId w:val="49"/>
   </w:num>
   <w:num w:numId="2" w16cid:durableId="835153453">
-    <w:abstractNumId w:val="163"/>
+    <w:abstractNumId w:val="164"/>
   </w:num>
   <w:num w:numId="3" w16cid:durableId="741562219">
-    <w:abstractNumId w:val="131"/>
+    <w:abstractNumId w:val="132"/>
   </w:num>
   <w:num w:numId="4" w16cid:durableId="1417552434">
-    <w:abstractNumId w:val="113"/>
+    <w:abstractNumId w:val="114"/>
   </w:num>
   <w:num w:numId="5" w16cid:durableId="1616132841">
-    <w:abstractNumId w:val="144"/>
+    <w:abstractNumId w:val="145"/>
   </w:num>
   <w:num w:numId="6" w16cid:durableId="1601529058">
-    <w:abstractNumId w:val="75"/>
+    <w:abstractNumId w:val="76"/>
   </w:num>
   <w:num w:numId="7" w16cid:durableId="276718777">
-    <w:abstractNumId w:val="132"/>
+    <w:abstractNumId w:val="133"/>
   </w:num>
   <w:num w:numId="8" w16cid:durableId="1389837983">
     <w:abstractNumId w:val="29"/>
@@ -40223,37 +40205,37 @@
     <w:abstractNumId w:val="39"/>
   </w:num>
   <w:num w:numId="10" w16cid:durableId="1921333727">
-    <w:abstractNumId w:val="100"/>
+    <w:abstractNumId w:val="101"/>
   </w:num>
   <w:num w:numId="11" w16cid:durableId="1785809520">
-    <w:abstractNumId w:val="136"/>
+    <w:abstractNumId w:val="137"/>
   </w:num>
   <w:num w:numId="12" w16cid:durableId="222906722">
     <w:abstractNumId w:val="1"/>
   </w:num>
   <w:num w:numId="13" w16cid:durableId="36392070">
-    <w:abstractNumId w:val="160"/>
+    <w:abstractNumId w:val="161"/>
   </w:num>
   <w:num w:numId="14" w16cid:durableId="817841154">
-    <w:abstractNumId w:val="96"/>
+    <w:abstractNumId w:val="97"/>
   </w:num>
   <w:num w:numId="15" w16cid:durableId="1160464414">
     <w:abstractNumId w:val="56"/>
   </w:num>
   <w:num w:numId="16" w16cid:durableId="1553230164">
-    <w:abstractNumId w:val="164"/>
+    <w:abstractNumId w:val="165"/>
   </w:num>
   <w:num w:numId="17" w16cid:durableId="1377466435">
-    <w:abstractNumId w:val="138"/>
+    <w:abstractNumId w:val="139"/>
   </w:num>
   <w:num w:numId="18" w16cid:durableId="1821579596">
-    <w:abstractNumId w:val="74"/>
+    <w:abstractNumId w:val="75"/>
   </w:num>
   <w:num w:numId="19" w16cid:durableId="1437486571">
-    <w:abstractNumId w:val="114"/>
+    <w:abstractNumId w:val="115"/>
   </w:num>
   <w:num w:numId="20" w16cid:durableId="881093520">
-    <w:abstractNumId w:val="130"/>
+    <w:abstractNumId w:val="131"/>
   </w:num>
   <w:num w:numId="21" w16cid:durableId="181554557">
     <w:abstractNumId w:val="5"/>
@@ -40262,10 +40244,10 @@
     <w:abstractNumId w:val="12"/>
   </w:num>
   <w:num w:numId="23" w16cid:durableId="930697954">
-    <w:abstractNumId w:val="139"/>
+    <w:abstractNumId w:val="140"/>
   </w:num>
   <w:num w:numId="24" w16cid:durableId="1224607182">
-    <w:abstractNumId w:val="137"/>
+    <w:abstractNumId w:val="138"/>
   </w:num>
   <w:num w:numId="25" w16cid:durableId="1185022709">
     <w:abstractNumId w:val="27"/>
@@ -40274,7 +40256,7 @@
     <w:abstractNumId w:val="59"/>
   </w:num>
   <w:num w:numId="27" w16cid:durableId="168178370">
-    <w:abstractNumId w:val="159"/>
+    <w:abstractNumId w:val="160"/>
   </w:num>
   <w:num w:numId="28" w16cid:durableId="1787769672">
     <w:abstractNumId w:val="61"/>
@@ -40283,34 +40265,34 @@
     <w:abstractNumId w:val="25"/>
   </w:num>
   <w:num w:numId="30" w16cid:durableId="1373114516">
-    <w:abstractNumId w:val="129"/>
+    <w:abstractNumId w:val="130"/>
   </w:num>
   <w:num w:numId="31" w16cid:durableId="824666742">
-    <w:abstractNumId w:val="119"/>
+    <w:abstractNumId w:val="120"/>
   </w:num>
   <w:num w:numId="32" w16cid:durableId="1835947235">
-    <w:abstractNumId w:val="140"/>
+    <w:abstractNumId w:val="141"/>
   </w:num>
   <w:num w:numId="33" w16cid:durableId="1501969131">
-    <w:abstractNumId w:val="105"/>
+    <w:abstractNumId w:val="106"/>
   </w:num>
   <w:num w:numId="34" w16cid:durableId="917442714">
     <w:abstractNumId w:val="64"/>
   </w:num>
   <w:num w:numId="35" w16cid:durableId="1788163434">
-    <w:abstractNumId w:val="122"/>
+    <w:abstractNumId w:val="123"/>
   </w:num>
   <w:num w:numId="36" w16cid:durableId="1079713675">
     <w:abstractNumId w:val="42"/>
   </w:num>
   <w:num w:numId="37" w16cid:durableId="1738278643">
-    <w:abstractNumId w:val="134"/>
+    <w:abstractNumId w:val="135"/>
   </w:num>
   <w:num w:numId="38" w16cid:durableId="1025011571">
-    <w:abstractNumId w:val="142"/>
+    <w:abstractNumId w:val="143"/>
   </w:num>
   <w:num w:numId="39" w16cid:durableId="943152987">
-    <w:abstractNumId w:val="148"/>
+    <w:abstractNumId w:val="149"/>
   </w:num>
   <w:num w:numId="40" w16cid:durableId="109472328">
     <w:abstractNumId w:val="36"/>
@@ -40319,16 +40301,16 @@
     <w:abstractNumId w:val="58"/>
   </w:num>
   <w:num w:numId="42" w16cid:durableId="1558471338">
-    <w:abstractNumId w:val="146"/>
+    <w:abstractNumId w:val="147"/>
   </w:num>
   <w:num w:numId="43" w16cid:durableId="1783650222">
-    <w:abstractNumId w:val="154"/>
+    <w:abstractNumId w:val="155"/>
   </w:num>
   <w:num w:numId="44" w16cid:durableId="745688729">
-    <w:abstractNumId w:val="89"/>
+    <w:abstractNumId w:val="90"/>
   </w:num>
   <w:num w:numId="45" w16cid:durableId="1783381510">
-    <w:abstractNumId w:val="99"/>
+    <w:abstractNumId w:val="100"/>
   </w:num>
   <w:num w:numId="46" w16cid:durableId="938759961">
     <w:abstractNumId w:val="31"/>
@@ -40340,28 +40322,28 @@
     <w:abstractNumId w:val="14"/>
   </w:num>
   <w:num w:numId="49" w16cid:durableId="1821188172">
-    <w:abstractNumId w:val="101"/>
+    <w:abstractNumId w:val="102"/>
   </w:num>
   <w:num w:numId="50" w16cid:durableId="1131098554">
-    <w:abstractNumId w:val="77"/>
+    <w:abstractNumId w:val="78"/>
   </w:num>
   <w:num w:numId="51" w16cid:durableId="2064401213">
-    <w:abstractNumId w:val="78"/>
+    <w:abstractNumId w:val="79"/>
   </w:num>
   <w:num w:numId="52" w16cid:durableId="8337386">
-    <w:abstractNumId w:val="86"/>
+    <w:abstractNumId w:val="87"/>
   </w:num>
   <w:num w:numId="53" w16cid:durableId="1753507697">
     <w:abstractNumId w:val="46"/>
   </w:num>
   <w:num w:numId="54" w16cid:durableId="1702509129">
-    <w:abstractNumId w:val="92"/>
+    <w:abstractNumId w:val="93"/>
   </w:num>
   <w:num w:numId="55" w16cid:durableId="571240258">
     <w:abstractNumId w:val="4"/>
   </w:num>
   <w:num w:numId="56" w16cid:durableId="33383255">
-    <w:abstractNumId w:val="109"/>
+    <w:abstractNumId w:val="110"/>
   </w:num>
   <w:num w:numId="57" w16cid:durableId="2113894884">
     <w:abstractNumId w:val="3"/>
@@ -40370,19 +40352,19 @@
     <w:abstractNumId w:val="24"/>
   </w:num>
   <w:num w:numId="59" w16cid:durableId="1918048777">
-    <w:abstractNumId w:val="152"/>
+    <w:abstractNumId w:val="153"/>
   </w:num>
   <w:num w:numId="60" w16cid:durableId="509678467">
-    <w:abstractNumId w:val="73"/>
+    <w:abstractNumId w:val="74"/>
   </w:num>
   <w:num w:numId="61" w16cid:durableId="267852499">
-    <w:abstractNumId w:val="107"/>
+    <w:abstractNumId w:val="108"/>
   </w:num>
   <w:num w:numId="62" w16cid:durableId="1227302970">
-    <w:abstractNumId w:val="141"/>
+    <w:abstractNumId w:val="142"/>
   </w:num>
   <w:num w:numId="63" w16cid:durableId="1383750938">
-    <w:abstractNumId w:val="143"/>
+    <w:abstractNumId w:val="144"/>
   </w:num>
   <w:num w:numId="64" w16cid:durableId="1936555499">
     <w:abstractNumId w:val="6"/>
@@ -40391,19 +40373,19 @@
     <w:abstractNumId w:val="18"/>
   </w:num>
   <w:num w:numId="66" w16cid:durableId="1369648456">
-    <w:abstractNumId w:val="135"/>
+    <w:abstractNumId w:val="136"/>
   </w:num>
   <w:num w:numId="67" w16cid:durableId="954824101">
     <w:abstractNumId w:val="10"/>
   </w:num>
   <w:num w:numId="68" w16cid:durableId="372002663">
-    <w:abstractNumId w:val="125"/>
+    <w:abstractNumId w:val="126"/>
   </w:num>
   <w:num w:numId="69" w16cid:durableId="614291632">
     <w:abstractNumId w:val="63"/>
   </w:num>
   <w:num w:numId="70" w16cid:durableId="478694494">
-    <w:abstractNumId w:val="133"/>
+    <w:abstractNumId w:val="134"/>
   </w:num>
   <w:num w:numId="71" w16cid:durableId="419183015">
     <w:abstractNumId w:val="13"/>
@@ -40418,7 +40400,7 @@
     <w:abstractNumId w:val="26"/>
   </w:num>
   <w:num w:numId="75" w16cid:durableId="1861771316">
-    <w:abstractNumId w:val="153"/>
+    <w:abstractNumId w:val="154"/>
   </w:num>
   <w:num w:numId="76" w16cid:durableId="1824816122">
     <w:abstractNumId w:val="11"/>
@@ -40430,13 +40412,13 @@
     <w:abstractNumId w:val="52"/>
   </w:num>
   <w:num w:numId="79" w16cid:durableId="40138220">
-    <w:abstractNumId w:val="88"/>
+    <w:abstractNumId w:val="89"/>
   </w:num>
   <w:num w:numId="80" w16cid:durableId="445543423">
-    <w:abstractNumId w:val="85"/>
+    <w:abstractNumId w:val="86"/>
   </w:num>
   <w:num w:numId="81" w16cid:durableId="1363901348">
-    <w:abstractNumId w:val="123"/>
+    <w:abstractNumId w:val="124"/>
   </w:num>
   <w:num w:numId="82" w16cid:durableId="327750751">
     <w:abstractNumId w:val="23"/>
@@ -40445,22 +40427,22 @@
     <w:abstractNumId w:val="71"/>
   </w:num>
   <w:num w:numId="84" w16cid:durableId="1590114376">
-    <w:abstractNumId w:val="121"/>
+    <w:abstractNumId w:val="122"/>
   </w:num>
   <w:num w:numId="85" w16cid:durableId="1418937783">
     <w:abstractNumId w:val="68"/>
   </w:num>
   <w:num w:numId="86" w16cid:durableId="2134790495">
-    <w:abstractNumId w:val="162"/>
+    <w:abstractNumId w:val="163"/>
   </w:num>
   <w:num w:numId="87" w16cid:durableId="1814365328">
-    <w:abstractNumId w:val="97"/>
+    <w:abstractNumId w:val="98"/>
   </w:num>
   <w:num w:numId="88" w16cid:durableId="1957329577">
     <w:abstractNumId w:val="70"/>
   </w:num>
   <w:num w:numId="89" w16cid:durableId="698776752">
-    <w:abstractNumId w:val="106"/>
+    <w:abstractNumId w:val="107"/>
   </w:num>
   <w:num w:numId="90" w16cid:durableId="68623782">
     <w:abstractNumId w:val="51"/>
@@ -40469,22 +40451,22 @@
     <w:abstractNumId w:val="16"/>
   </w:num>
   <w:num w:numId="92" w16cid:durableId="1903172434">
-    <w:abstractNumId w:val="104"/>
+    <w:abstractNumId w:val="105"/>
   </w:num>
   <w:num w:numId="93" w16cid:durableId="156846477">
-    <w:abstractNumId w:val="120"/>
+    <w:abstractNumId w:val="121"/>
   </w:num>
   <w:num w:numId="94" w16cid:durableId="1675375777">
-    <w:abstractNumId w:val="145"/>
+    <w:abstractNumId w:val="146"/>
   </w:num>
   <w:num w:numId="95" w16cid:durableId="890652770">
-    <w:abstractNumId w:val="83"/>
+    <w:abstractNumId w:val="84"/>
   </w:num>
   <w:num w:numId="96" w16cid:durableId="1141389767">
     <w:abstractNumId w:val="57"/>
   </w:num>
   <w:num w:numId="97" w16cid:durableId="1181820293">
-    <w:abstractNumId w:val="84"/>
+    <w:abstractNumId w:val="85"/>
   </w:num>
   <w:num w:numId="98" w16cid:durableId="1338460088">
     <w:abstractNumId w:val="19"/>
@@ -40493,22 +40475,22 @@
     <w:abstractNumId w:val="55"/>
   </w:num>
   <w:num w:numId="100" w16cid:durableId="1895919942">
-    <w:abstractNumId w:val="165"/>
+    <w:abstractNumId w:val="166"/>
   </w:num>
   <w:num w:numId="101" w16cid:durableId="175312777">
-    <w:abstractNumId w:val="124"/>
+    <w:abstractNumId w:val="125"/>
   </w:num>
   <w:num w:numId="102" w16cid:durableId="1233083072">
     <w:abstractNumId w:val="66"/>
   </w:num>
   <w:num w:numId="103" w16cid:durableId="378549642">
-    <w:abstractNumId w:val="94"/>
+    <w:abstractNumId w:val="95"/>
   </w:num>
   <w:num w:numId="104" w16cid:durableId="723256794">
-    <w:abstractNumId w:val="82"/>
+    <w:abstractNumId w:val="83"/>
   </w:num>
   <w:num w:numId="105" w16cid:durableId="1134526323">
-    <w:abstractNumId w:val="81"/>
+    <w:abstractNumId w:val="82"/>
   </w:num>
   <w:num w:numId="106" w16cid:durableId="1977879079">
     <w:abstractNumId w:val="62"/>
@@ -40520,40 +40502,40 @@
     <w:abstractNumId w:val="15"/>
   </w:num>
   <w:num w:numId="109" w16cid:durableId="1366981448">
-    <w:abstractNumId w:val="95"/>
+    <w:abstractNumId w:val="96"/>
   </w:num>
   <w:num w:numId="110" w16cid:durableId="779881487">
-    <w:abstractNumId w:val="118"/>
+    <w:abstractNumId w:val="119"/>
   </w:num>
   <w:num w:numId="111" w16cid:durableId="64647963">
     <w:abstractNumId w:val="30"/>
   </w:num>
   <w:num w:numId="112" w16cid:durableId="632515451">
-    <w:abstractNumId w:val="147"/>
+    <w:abstractNumId w:val="148"/>
   </w:num>
   <w:num w:numId="113" w16cid:durableId="1682853413">
     <w:abstractNumId w:val="44"/>
   </w:num>
   <w:num w:numId="114" w16cid:durableId="1534272996">
-    <w:abstractNumId w:val="110"/>
+    <w:abstractNumId w:val="111"/>
   </w:num>
   <w:num w:numId="115" w16cid:durableId="969824021">
     <w:abstractNumId w:val="60"/>
   </w:num>
   <w:num w:numId="116" w16cid:durableId="473571038">
-    <w:abstractNumId w:val="116"/>
+    <w:abstractNumId w:val="117"/>
   </w:num>
   <w:num w:numId="117" w16cid:durableId="722562611">
-    <w:abstractNumId w:val="151"/>
+    <w:abstractNumId w:val="152"/>
   </w:num>
   <w:num w:numId="118" w16cid:durableId="1827668837">
-    <w:abstractNumId w:val="158"/>
+    <w:abstractNumId w:val="159"/>
   </w:num>
   <w:num w:numId="119" w16cid:durableId="177085245">
     <w:abstractNumId w:val="32"/>
   </w:num>
   <w:num w:numId="120" w16cid:durableId="46338661">
-    <w:abstractNumId w:val="112"/>
+    <w:abstractNumId w:val="113"/>
   </w:num>
   <w:num w:numId="121" w16cid:durableId="314145229">
     <w:abstractNumId w:val="8"/>
@@ -40562,19 +40544,19 @@
     <w:abstractNumId w:val="35"/>
   </w:num>
   <w:num w:numId="123" w16cid:durableId="1274701787">
-    <w:abstractNumId w:val="161"/>
+    <w:abstractNumId w:val="162"/>
   </w:num>
   <w:num w:numId="124" w16cid:durableId="72121589">
     <w:abstractNumId w:val="37"/>
   </w:num>
   <w:num w:numId="125" w16cid:durableId="662125239">
-    <w:abstractNumId w:val="90"/>
+    <w:abstractNumId w:val="91"/>
   </w:num>
   <w:num w:numId="126" w16cid:durableId="857894144">
     <w:abstractNumId w:val="54"/>
   </w:num>
   <w:num w:numId="127" w16cid:durableId="11955911">
-    <w:abstractNumId w:val="127"/>
+    <w:abstractNumId w:val="128"/>
   </w:num>
   <w:num w:numId="128" w16cid:durableId="1556818396">
     <w:abstractNumId w:val="40"/>
@@ -40589,10 +40571,10 @@
     <w:abstractNumId w:val="7"/>
   </w:num>
   <w:num w:numId="132" w16cid:durableId="1614021854">
-    <w:abstractNumId w:val="156"/>
+    <w:abstractNumId w:val="157"/>
   </w:num>
   <w:num w:numId="133" w16cid:durableId="1595893256">
-    <w:abstractNumId w:val="128"/>
+    <w:abstractNumId w:val="129"/>
   </w:num>
   <w:num w:numId="134" w16cid:durableId="1714570884">
     <w:abstractNumId w:val="0"/>
@@ -40607,7 +40589,7 @@
     <w:abstractNumId w:val="33"/>
   </w:num>
   <w:num w:numId="138" w16cid:durableId="1618559147">
-    <w:abstractNumId w:val="79"/>
+    <w:abstractNumId w:val="80"/>
   </w:num>
   <w:num w:numId="139" w16cid:durableId="1462306582">
     <w:abstractNumId w:val="22"/>
@@ -40616,7 +40598,7 @@
     <w:abstractNumId w:val="34"/>
   </w:num>
   <w:num w:numId="141" w16cid:durableId="1431584592">
-    <w:abstractNumId w:val="108"/>
+    <w:abstractNumId w:val="109"/>
   </w:num>
   <w:num w:numId="142" w16cid:durableId="490948606">
     <w:abstractNumId w:val="41"/>
@@ -40625,43 +40607,43 @@
     <w:abstractNumId w:val="21"/>
   </w:num>
   <w:num w:numId="144" w16cid:durableId="357391780">
-    <w:abstractNumId w:val="76"/>
+    <w:abstractNumId w:val="77"/>
   </w:num>
   <w:num w:numId="145" w16cid:durableId="1572422228">
     <w:abstractNumId w:val="48"/>
   </w:num>
   <w:num w:numId="146" w16cid:durableId="503013637">
-    <w:abstractNumId w:val="117"/>
+    <w:abstractNumId w:val="118"/>
   </w:num>
   <w:num w:numId="147" w16cid:durableId="910774919">
-    <w:abstractNumId w:val="80"/>
+    <w:abstractNumId w:val="81"/>
   </w:num>
   <w:num w:numId="148" w16cid:durableId="1206990495">
-    <w:abstractNumId w:val="102"/>
+    <w:abstractNumId w:val="103"/>
   </w:num>
   <w:num w:numId="149" w16cid:durableId="1929002670">
     <w:abstractNumId w:val="53"/>
   </w:num>
   <w:num w:numId="150" w16cid:durableId="99884396">
-    <w:abstractNumId w:val="103"/>
+    <w:abstractNumId w:val="104"/>
   </w:num>
   <w:num w:numId="151" w16cid:durableId="1761175248">
-    <w:abstractNumId w:val="155"/>
+    <w:abstractNumId w:val="156"/>
   </w:num>
   <w:num w:numId="152" w16cid:durableId="1420054968">
-    <w:abstractNumId w:val="93"/>
+    <w:abstractNumId w:val="94"/>
   </w:num>
   <w:num w:numId="153" w16cid:durableId="1348404279">
-    <w:abstractNumId w:val="87"/>
+    <w:abstractNumId w:val="88"/>
   </w:num>
   <w:num w:numId="154" w16cid:durableId="199828455">
-    <w:abstractNumId w:val="115"/>
+    <w:abstractNumId w:val="116"/>
   </w:num>
   <w:num w:numId="155" w16cid:durableId="110511508">
-    <w:abstractNumId w:val="91"/>
+    <w:abstractNumId w:val="92"/>
   </w:num>
   <w:num w:numId="156" w16cid:durableId="2055080601">
-    <w:abstractNumId w:val="150"/>
+    <w:abstractNumId w:val="151"/>
   </w:num>
   <w:num w:numId="157" w16cid:durableId="1518620106">
     <w:abstractNumId w:val="65"/>
@@ -40673,10 +40655,10 @@
     <w:abstractNumId w:val="67"/>
   </w:num>
   <w:num w:numId="160" w16cid:durableId="218981935">
-    <w:abstractNumId w:val="157"/>
+    <w:abstractNumId w:val="158"/>
   </w:num>
   <w:num w:numId="161" w16cid:durableId="290521789">
-    <w:abstractNumId w:val="149"/>
+    <w:abstractNumId w:val="150"/>
   </w:num>
   <w:num w:numId="162" w16cid:durableId="276182466">
     <w:abstractNumId w:val="50"/>
@@ -40685,13 +40667,16 @@
     <w:abstractNumId w:val="28"/>
   </w:num>
   <w:num w:numId="164" w16cid:durableId="229197066">
-    <w:abstractNumId w:val="111"/>
+    <w:abstractNumId w:val="112"/>
   </w:num>
   <w:num w:numId="165" w16cid:durableId="749425191">
-    <w:abstractNumId w:val="98"/>
+    <w:abstractNumId w:val="99"/>
   </w:num>
   <w:num w:numId="166" w16cid:durableId="1272085135">
-    <w:abstractNumId w:val="126"/>
+    <w:abstractNumId w:val="127"/>
+  </w:num>
+  <w:num w:numId="167" w16cid:durableId="1618675539">
+    <w:abstractNumId w:val="73"/>
   </w:num>
   <w:numIdMacAtCleanup w:val="33"/>
 </w:numbering>

</xml_diff>

<commit_message>
refactor: display dish images in cart and basket; fix delivery chat issue
</commit_message>
<xml_diff>
--- a/16_Đặng Minh Đức_B21DCCN236.docx
+++ b/16_Đặng Minh Đức_B21DCCN236.docx
@@ -321,7 +321,6 @@
         <w:ind w:left="2160"/>
         <w:rPr>
           <w:color w:val="0E2841" w:themeColor="text2"/>
-          <w:lang w:val="en-US"/>
         </w:rPr>
       </w:pPr>
       <w:r>
@@ -469,7 +468,7 @@
                     <w:ind w:firstLine="0"/>
                     <w:rPr>
                       <w:color w:val="0E2841" w:themeColor="text2"/>
-                      <w:lang w:val="en-US"/>
+                      <w:lang w:val="vi-VN"/>
                     </w:rPr>
                   </w:pPr>
                   <w:bookmarkStart w:id="0" w:name="_Hlk8985544"/>
@@ -480,7 +479,7 @@
                     <w:ind w:firstLine="0"/>
                     <w:rPr>
                       <w:color w:val="0E2841" w:themeColor="text2"/>
-                      <w:lang w:val="en-US"/>
+                      <w:lang w:val="vi-VN"/>
                     </w:rPr>
                   </w:pPr>
                 </w:p>
@@ -828,6 +827,30 @@
     </w:p>
     <w:p>
       <w:pPr>
+        <w:pStyle w:val="Heading1"/>
+        <w:rPr>
+          <w:color w:val="auto"/>
+          <w:lang w:val="en-US"/>
+        </w:rPr>
+      </w:pPr>
+      <w:r>
+        <w:rPr>
+          <w:color w:val="auto"/>
+          <w:lang w:val="en-US"/>
+        </w:rPr>
+        <w:lastRenderedPageBreak/>
+        <w:t>M</w:t>
+      </w:r>
+      <w:r>
+        <w:rPr>
+          <w:color w:val="auto"/>
+          <w:lang w:val="en-US"/>
+        </w:rPr>
+        <w:t>ỤC LỤC</w:t>
+      </w:r>
+    </w:p>
+    <w:p>
+      <w:pPr>
         <w:pStyle w:val="TOC1"/>
         <w:rPr>
           <w:rFonts w:eastAsiaTheme="minorEastAsia" w:cstheme="minorBidi"/>
@@ -848,7 +871,6 @@
           <w:sz w:val="24"/>
           <w:szCs w:val="24"/>
         </w:rPr>
-        <w:lastRenderedPageBreak/>
         <w:fldChar w:fldCharType="begin"/>
       </w:r>
       <w:r>
@@ -20638,6 +20660,7 @@
         <w:pStyle w:val="Heading2"/>
         <w:rPr>
           <w:color w:val="0E2841" w:themeColor="text2"/>
+          <w:lang w:val="en-US"/>
         </w:rPr>
       </w:pPr>
       <w:bookmarkStart w:id="154" w:name="_Toc182862153"/>
@@ -20650,6 +20673,28 @@
       </w:r>
       <w:bookmarkEnd w:id="154"/>
       <w:bookmarkEnd w:id="155"/>
+    </w:p>
+    <w:p>
+      <w:pPr>
+        <w:rPr>
+          <w:color w:val="0E2841" w:themeColor="text2"/>
+          <w:lang w:val="en-ID"/>
+        </w:rPr>
+      </w:pPr>
+      <w:r>
+        <w:rPr>
+          <w:color w:val="0E2841" w:themeColor="text2"/>
+          <w:lang w:val="en-US"/>
+        </w:rPr>
+        <w:t xml:space="preserve">Kết quả: </w:t>
+      </w:r>
+      <w:r>
+        <w:rPr>
+          <w:color w:val="0E2841" w:themeColor="text2"/>
+          <w:lang w:val="en-ID"/>
+        </w:rPr>
+        <w:t>https://github.com/mduc-2610/Food-Delivery-App</w:t>
+      </w:r>
     </w:p>
     <w:p>
       <w:pPr>
@@ -20896,14 +20941,8 @@
         <w:rPr>
           <w:color w:val="0E2841" w:themeColor="text2"/>
         </w:rPr>
-        <w:t xml:space="preserve">Hệ thống chưa hoàn toàn tối ưu cho quy mô lớn, đặc biệt với lượng người dùng và nhà hàng đông đảo, có thể gặp giới hạn về hiệu suất xử lý </w:t>
-      </w:r>
-      <w:r>
-        <w:rPr>
-          <w:color w:val="0E2841" w:themeColor="text2"/>
-        </w:rPr>
         <w:lastRenderedPageBreak/>
-        <w:t>và tốc độ phản hồi.</w:t>
+        <w:t>Hệ thống chưa hoàn toàn tối ưu cho quy mô lớn, đặc biệt với lượng người dùng và nhà hàng đông đảo, có thể gặp giới hạn về hiệu suất xử lý và tốc độ phản hồi.</w:t>
       </w:r>
     </w:p>
     <w:p>
@@ -21133,50 +21172,20 @@
     </w:p>
     <w:p>
       <w:pPr>
-        <w:spacing w:before="100" w:beforeAutospacing="1" w:after="100" w:afterAutospacing="1" w:line="240" w:lineRule="auto"/>
-        <w:rPr>
-          <w:color w:val="0E2841" w:themeColor="text2"/>
-          <w:szCs w:val="26"/>
-          <w:lang w:val="vi-VN"/>
-        </w:rPr>
-      </w:pPr>
-    </w:p>
-    <w:p>
-      <w:pPr>
-        <w:spacing w:before="100" w:beforeAutospacing="1" w:after="100" w:afterAutospacing="1" w:line="240" w:lineRule="auto"/>
-        <w:rPr>
-          <w:color w:val="0E2841" w:themeColor="text2"/>
-          <w:szCs w:val="26"/>
-          <w:lang w:val="vi-VN"/>
-        </w:rPr>
-      </w:pPr>
-    </w:p>
-    <w:p>
-      <w:pPr>
         <w:pStyle w:val="Heading1"/>
         <w:rPr>
           <w:color w:val="0E2841" w:themeColor="text2"/>
           <w:lang w:val="en-US"/>
         </w:rPr>
       </w:pPr>
-      <w:bookmarkStart w:id="164" w:name="_Toc181571825"/>
-      <w:bookmarkStart w:id="165" w:name="_Toc182664293"/>
-      <w:bookmarkStart w:id="166" w:name="_Toc182666415"/>
-      <w:bookmarkStart w:id="167" w:name="_Toc182862158"/>
-      <w:bookmarkStart w:id="168" w:name="_Toc182866911"/>
       <w:r>
         <w:rPr>
           <w:color w:val="0E2841" w:themeColor="text2"/>
           <w:lang w:val="en-US"/>
         </w:rPr>
         <w:lastRenderedPageBreak/>
-        <w:t>Tài liệu tham khảo</w:t>
-      </w:r>
-      <w:bookmarkEnd w:id="164"/>
-      <w:bookmarkEnd w:id="165"/>
-      <w:bookmarkEnd w:id="166"/>
-      <w:bookmarkEnd w:id="167"/>
-      <w:bookmarkEnd w:id="168"/>
+        <w:t>TÀI LIỆU THAM KHẢO</w:t>
+      </w:r>
     </w:p>
     <w:p>
       <w:pPr>

</xml_diff>